<commit_message>
update thesis: data format
</commit_message>
<xml_diff>
--- a/doc/Work management system 2.docx
+++ b/doc/Work management system 2.docx
@@ -1079,7 +1079,7 @@
         </w:rPr>
         <w:fldChar w:fldCharType="separate"/>
       </w:r>
-      <w:hyperlink w:anchor="_Toc201468247" w:history="1">
+      <w:hyperlink w:anchor="_Toc201609055" w:history="1">
         <w:r>
           <w:rPr>
             <w:rStyle w:val="Hyperlink"/>
@@ -1115,7 +1115,7 @@
             <w:noProof/>
             <w:webHidden/>
           </w:rPr>
-          <w:instrText xml:space="preserve"> PAGEREF _Toc201468247 \h </w:instrText>
+          <w:instrText xml:space="preserve"> PAGEREF _Toc201609055 \h </w:instrText>
         </w:r>
         <w:r>
           <w:rPr>
@@ -1136,6 +1136,85 @@
             <w:webHidden/>
           </w:rPr>
           <w:t>16</w:t>
+        </w:r>
+        <w:r>
+          <w:rPr>
+            <w:noProof/>
+            <w:webHidden/>
+          </w:rPr>
+          <w:fldChar w:fldCharType="end"/>
+        </w:r>
+      </w:hyperlink>
+    </w:p>
+    <w:p>
+      <w:pPr>
+        <w:pStyle w:val="TableofFigures"/>
+        <w:tabs>
+          <w:tab w:val="right" w:leader="dot" w:pos="9350"/>
+        </w:tabs>
+        <w:rPr>
+          <w:rFonts w:asciiTheme="minorHAnsi" w:eastAsiaTheme="minorEastAsia" w:hAnsiTheme="minorHAnsi"/>
+          <w:noProof/>
+          <w:lang w:val="en-VN"/>
+        </w:rPr>
+      </w:pPr>
+      <w:hyperlink w:anchor="_Toc201609056" w:history="1">
+        <w:r>
+          <w:rPr>
+            <w:rStyle w:val="Hyperlink"/>
+            <w:b/>
+            <w:bCs/>
+            <w:noProof/>
+          </w:rPr>
+          <w:t>Figure 2.</w:t>
+        </w:r>
+        <w:r>
+          <w:rPr>
+            <w:rStyle w:val="Hyperlink"/>
+            <w:noProof/>
+          </w:rPr>
+          <w:t xml:space="preserve"> Data taken from Jira</w:t>
+        </w:r>
+        <w:r>
+          <w:rPr>
+            <w:noProof/>
+            <w:webHidden/>
+          </w:rPr>
+          <w:tab/>
+        </w:r>
+        <w:r>
+          <w:rPr>
+            <w:noProof/>
+            <w:webHidden/>
+          </w:rPr>
+          <w:fldChar w:fldCharType="begin"/>
+        </w:r>
+        <w:r>
+          <w:rPr>
+            <w:noProof/>
+            <w:webHidden/>
+          </w:rPr>
+          <w:instrText xml:space="preserve"> PAGEREF _Toc201609056 \h </w:instrText>
+        </w:r>
+        <w:r>
+          <w:rPr>
+            <w:noProof/>
+            <w:webHidden/>
+          </w:rPr>
+        </w:r>
+        <w:r>
+          <w:rPr>
+            <w:noProof/>
+            <w:webHidden/>
+          </w:rPr>
+          <w:fldChar w:fldCharType="separate"/>
+        </w:r>
+        <w:r>
+          <w:rPr>
+            <w:noProof/>
+            <w:webHidden/>
+          </w:rPr>
+          <w:t>18</w:t>
         </w:r>
         <w:r>
           <w:rPr>
@@ -4899,7 +4978,39 @@
           <w:noProof/>
           <w:color w:val="000000"/>
         </w:rPr>
-        <w:t>DeepSeek-R1-Distill-Qwen-7B là một mô hình ngôn ngữ lớn (LLM) với 7 tỷ tham số, được phát triển dựa trên kiến trúc Qwen và tinh chỉnh từ phiên bản DeepSeek-R1. Mô hình này được thiết kế nhằm đạt hiệu suất cao trong các tác vụ suy luận logic, lập trình và toán học, đồng thời tối ưu hóa cho việc triển khai trên các hệ thống có tài nguyên hạn chế.</w:t>
+        <w:t>DeepSeek-R1-Distill-Qwen-</w:t>
+      </w:r>
+      <w:r>
+        <w:rPr>
+          <w:rFonts w:cs="Arial"/>
+          <w:noProof/>
+          <w:color w:val="000000"/>
+        </w:rPr>
+        <w:t>1.5</w:t>
+      </w:r>
+      <w:r>
+        <w:rPr>
+          <w:rFonts w:cs="Arial"/>
+          <w:noProof/>
+          <w:color w:val="000000"/>
+        </w:rPr>
+        <w:t xml:space="preserve">B là một mô hình ngôn ngữ lớn (LLM) với </w:t>
+      </w:r>
+      <w:r>
+        <w:rPr>
+          <w:rFonts w:cs="Arial"/>
+          <w:noProof/>
+          <w:color w:val="000000"/>
+        </w:rPr>
+        <w:t>1.5</w:t>
+      </w:r>
+      <w:r>
+        <w:rPr>
+          <w:rFonts w:cs="Arial"/>
+          <w:noProof/>
+          <w:color w:val="000000"/>
+        </w:rPr>
+        <w:t xml:space="preserve"> tỷ tham số, được phát triển dựa trên kiến trúc Qwen và tinh chỉnh từ phiên bản DeepSeek-R1. Mô hình này được thiết kế nhằm đạt hiệu suất cao trong các tác vụ suy luận logic, lập trình và toán học, đồng thời tối ưu hóa cho việc triển khai trên các hệ thống có tài nguyên hạn chế.</w:t>
       </w:r>
     </w:p>
     <w:p>
@@ -5349,7 +5460,35 @@
           <w:rFonts w:cs="Arial"/>
           <w:noProof/>
         </w:rPr>
-        <w:t>Điều này cho phép các doanh nghiệp triển khai mô hình trên các máy trạm tiêu chuẩn hoặc thậm chí trên các máy tính cá nhân với cấu hình phù hợp. DeepSeek-R1-Distill-Qwen-7B đã được đánh giá cao trong các bài kiểm tra về khả năng suy luận và lập trình, đạt kết quả tương đương với các mô hình lớn hơn như Qwen3-235B-thinking. Mô hình này tận dụng kỹ thuật chain-of-thought từ DeepSeek-R1 để cải thiện khả năng suy luận, đồng thời duy trì hiệu suất cao trong khi giảm thiểu yêu cầu về tài nguyên tính toán. Với sự cân bằng giữa hiệu suất và khả năng triển khai, DeepSeek-R1-Distill-Qwen-7B là lựa chọn phù hợp cho các ứng dụng doanh nghiệp yêu cầu mô hình ngôn ngữ lớn có khả năng suy luận mạnh mẽ nhưng vẫn có thể triển khai trên hạ tầng phần cứng hiện có.</w:t>
+        <w:t>Điều này cho phép các doanh nghiệp triển khai mô hình trên các máy trạm tiêu chuẩn hoặc thậm chí trên các máy tính cá nhân với cấu hình phù hợp. DeepSeek-R1-Distill-Qwen-</w:t>
+      </w:r>
+      <w:r>
+        <w:rPr>
+          <w:rFonts w:cs="Arial"/>
+          <w:noProof/>
+        </w:rPr>
+        <w:t>1.5</w:t>
+      </w:r>
+      <w:r>
+        <w:rPr>
+          <w:rFonts w:cs="Arial"/>
+          <w:noProof/>
+        </w:rPr>
+        <w:t>B đã được đánh giá cao trong các bài kiểm tra về khả năng suy luận và lập trình, đạt kết quả tương đương với các mô hình lớn hơn như Qwen3-235B-thinking. Mô hình này tận dụng kỹ thuật chain-of-thought từ DeepSeek-R1 để cải thiện khả năng suy luận, đồng thời duy trì hiệu suất cao trong khi giảm thiểu yêu cầu về tài nguyên tính toán. Với sự cân bằng giữa hiệu suất và khả năng triển khai, DeepSeek-R1-Distill-Qwen-</w:t>
+      </w:r>
+      <w:r>
+        <w:rPr>
+          <w:rFonts w:cs="Arial"/>
+          <w:noProof/>
+        </w:rPr>
+        <w:t>1.5</w:t>
+      </w:r>
+      <w:r>
+        <w:rPr>
+          <w:rFonts w:cs="Arial"/>
+          <w:noProof/>
+        </w:rPr>
+        <w:t>B là lựa chọn phù hợp cho các ứng dụng doanh nghiệp yêu cầu mô hình ngôn ngữ lớn có khả năng suy luận mạnh mẽ nhưng vẫn có thể triển khai trên hạ tầng phần cứng hiện có.</w:t>
       </w:r>
     </w:p>
     <w:p>
@@ -5764,14 +5903,7 @@
           <w:rFonts w:cs="Arial"/>
           <w:color w:val="000000"/>
         </w:rPr>
-        <w:t>T</w:t>
-      </w:r>
-      <w:r>
-        <w:rPr>
-          <w:rFonts w:cs="Arial"/>
-          <w:color w:val="000000"/>
-        </w:rPr>
-        <w:t>rong đó:</w:t>
+        <w:t>Trong đó:</w:t>
       </w:r>
     </w:p>
     <w:p>
@@ -5998,7 +6130,15 @@
           <w:color w:val="000000"/>
           <w:lang w:val="vi-VN"/>
         </w:rPr>
-        <w:t xml:space="preserve"> vai trò chiếu thông tin đầu vào xuống ma trận hạng thấpm</w:t>
+        <w:t xml:space="preserve"> vai trò chiếu thông tin đầu vào xuống ma trận hạng thấp</w:t>
+      </w:r>
+      <w:r>
+        <w:rPr>
+          <w:rFonts w:cs="Arial"/>
+          <w:noProof/>
+          <w:color w:val="000000"/>
+        </w:rPr>
+        <w:t>,</w:t>
       </w:r>
       <w:r>
         <w:rPr>
@@ -6930,7 +7070,26 @@
         <w:rPr>
           <w:rFonts w:cs="Arial"/>
         </w:rPr>
-        <w:t>Orthogonal-Low-Rank Adaptation</w:t>
+        <w:t>Orthogonal</w:t>
+      </w:r>
+      <w:r>
+        <w:rPr>
+          <w:rFonts w:cs="Arial"/>
+          <w:lang w:val="vi-VN"/>
+        </w:rPr>
+        <w:t xml:space="preserve"> trong</w:t>
+      </w:r>
+      <w:r>
+        <w:rPr>
+          <w:rFonts w:cs="Arial"/>
+        </w:rPr>
+        <w:t xml:space="preserve"> </w:t>
+      </w:r>
+      <w:r>
+        <w:rPr>
+          <w:rFonts w:cs="Arial"/>
+        </w:rPr>
+        <w:t>Low-Rank Adaptation</w:t>
       </w:r>
       <w:bookmarkEnd w:id="45"/>
       <w:bookmarkEnd w:id="46"/>
@@ -7208,6 +7367,31 @@
           <w:noProof/>
           <w:color w:val="000000"/>
         </w:rPr>
+        <w:t>Các</w:t>
+      </w:r>
+      <w:r>
+        <w:rPr>
+          <w:rFonts w:cs="Arial"/>
+          <w:noProof/>
+          <w:color w:val="000000"/>
+          <w:lang w:val="vi-VN"/>
+        </w:rPr>
+        <w:t xml:space="preserve"> nghiên cứu như</w:t>
+      </w:r>
+      <w:r>
+        <w:rPr>
+          <w:rFonts w:cs="Arial"/>
+          <w:noProof/>
+          <w:color w:val="000000"/>
+        </w:rPr>
+        <w:t xml:space="preserve"> </w:t>
+      </w:r>
+      <w:r>
+        <w:rPr>
+          <w:rFonts w:cs="Arial"/>
+          <w:noProof/>
+          <w:color w:val="000000"/>
+        </w:rPr>
         <w:t xml:space="preserve">Orthogonal Low-Rank Adaptation </w:t>
       </w:r>
       <w:sdt>
@@ -7269,7 +7453,15 @@
           <w:noProof/>
           <w:color w:val="000000"/>
         </w:rPr>
-        <w:t xml:space="preserve"> là</w:t>
+        <w:t xml:space="preserve"> </w:t>
+      </w:r>
+      <w:r>
+        <w:rPr>
+          <w:rFonts w:cs="Arial"/>
+          <w:noProof/>
+          <w:color w:val="000000"/>
+        </w:rPr>
+        <w:t>chỉ</w:t>
       </w:r>
       <w:r>
         <w:rPr>
@@ -7278,15 +7470,15 @@
           <w:color w:val="000000"/>
           <w:lang w:val="vi-VN"/>
         </w:rPr>
-        <w:t xml:space="preserve"> một phương pháp </w:t>
-      </w:r>
-      <w:r>
-        <w:rPr>
-          <w:rFonts w:cs="Arial"/>
-          <w:noProof/>
-          <w:color w:val="000000"/>
-        </w:rPr>
-        <w:t>Continual Multi-Task Fine-Tuning, bằng cách</w:t>
+        <w:t xml:space="preserve"> ra</w:t>
+      </w:r>
+      <w:r>
+        <w:rPr>
+          <w:rFonts w:cs="Arial"/>
+          <w:noProof/>
+          <w:color w:val="000000"/>
+        </w:rPr>
+        <w:t xml:space="preserve"> bằng cách</w:t>
       </w:r>
       <w:r>
         <w:rPr>
@@ -7295,15 +7487,7 @@
           <w:color w:val="000000"/>
           <w:lang w:val="vi-VN"/>
         </w:rPr>
-        <w:t xml:space="preserve"> chia sẵn dữ liệu thành các task với chủ đề hoặc mục tiêu riêng biệt, O-Lora sẽ huấn luyện tuần tự từng task đó. Từ những task được chia sẵn đó, O-Lora sẽ fine-tuning từng task riêng</w:t>
-      </w:r>
-      <w:r>
-        <w:rPr>
-          <w:rFonts w:cs="Arial"/>
-          <w:noProof/>
-          <w:color w:val="000000"/>
-        </w:rPr>
-        <w:t>.</w:t>
+        <w:t xml:space="preserve"> chia sẵn dữ liệu thành các task với chủ đề hoặc mục tiêu riêng biệt,</w:t>
       </w:r>
       <w:r>
         <w:rPr>
@@ -7312,32 +7496,42 @@
           <w:color w:val="000000"/>
           <w:lang w:val="vi-VN"/>
         </w:rPr>
+        <w:t xml:space="preserve"> và</w:t>
+      </w:r>
+      <w:r>
+        <w:rPr>
+          <w:rFonts w:cs="Arial"/>
+          <w:noProof/>
+          <w:color w:val="000000"/>
+          <w:lang w:val="vi-VN"/>
+        </w:rPr>
+        <w:t xml:space="preserve"> huấn luyện tuần tự từng task đó</w:t>
+      </w:r>
+      <w:r>
+        <w:rPr>
+          <w:rFonts w:cs="Arial"/>
+          <w:noProof/>
+          <w:color w:val="000000"/>
+          <w:lang w:val="vi-VN"/>
+        </w:rPr>
+        <w:t xml:space="preserve"> theo nguyên tắc</w:t>
+      </w:r>
+      <w:r>
+        <w:rPr>
+          <w:rFonts w:cs="Arial"/>
+          <w:noProof/>
+          <w:color w:val="000000"/>
+        </w:rPr>
+        <w:t>:</w:t>
+      </w:r>
+      <w:r>
+        <w:rPr>
+          <w:rFonts w:cs="Arial"/>
+          <w:noProof/>
+          <w:color w:val="000000"/>
+          <w:lang w:val="vi-VN"/>
+        </w:rPr>
         <w:t xml:space="preserve"> </w:t>
-      </w:r>
-      <w:r>
-        <w:rPr>
-          <w:rFonts w:cs="Arial"/>
-          <w:noProof/>
-          <w:color w:val="000000"/>
-        </w:rPr>
-        <w:t>Với</w:t>
-      </w:r>
-      <w:r>
-        <w:rPr>
-          <w:rFonts w:cs="Arial"/>
-          <w:noProof/>
-          <w:color w:val="000000"/>
-          <w:lang w:val="vi-VN"/>
-        </w:rPr>
-        <w:t xml:space="preserve"> các nguyên tắc</w:t>
-      </w:r>
-      <w:r>
-        <w:rPr>
-          <w:rFonts w:cs="Arial"/>
-          <w:noProof/>
-          <w:color w:val="000000"/>
-        </w:rPr>
-        <w:t>:</w:t>
       </w:r>
     </w:p>
     <w:p>
@@ -7366,7 +7560,7 @@
           <w:noProof/>
           <w:color w:val="000000"/>
         </w:rPr>
-        <w:t>Mỗi</w:t>
+        <w:t>M</w:t>
       </w:r>
       <w:r>
         <w:rPr>
@@ -7375,7 +7569,43 @@
           <w:color w:val="000000"/>
           <w:lang w:val="vi-VN"/>
         </w:rPr>
-        <w:t xml:space="preserve"> task chỉ train trên tập dữ liệu của task hiện tại, </w:t>
+        <w:t>a trận A</w:t>
+      </w:r>
+      <w:r>
+        <w:rPr>
+          <w:rFonts w:cs="Arial"/>
+          <w:noProof/>
+          <w:color w:val="000000"/>
+          <w:lang w:val="vi-VN"/>
+        </w:rPr>
+        <w:t xml:space="preserve"> phải</w:t>
+      </w:r>
+      <w:r>
+        <w:rPr>
+          <w:rFonts w:cs="Arial"/>
+          <w:noProof/>
+          <w:color w:val="000000"/>
+          <w:lang w:val="vi-VN"/>
+        </w:rPr>
+        <w:t xml:space="preserve"> trực giao</w:t>
+      </w:r>
+      <w:r>
+        <w:rPr>
+          <w:rFonts w:cs="Arial"/>
+          <w:noProof/>
+          <w:color w:val="000000"/>
+          <w:lang w:val="vi-VN"/>
+        </w:rPr>
+        <w:t xml:space="preserve"> mềm</w:t>
+      </w:r>
+      <w:r>
+        <w:rPr>
+          <w:rFonts w:cs="Arial"/>
+          <w:noProof/>
+          <w:color w:val="000000"/>
+          <w:lang w:val="vi-VN"/>
+        </w:rPr>
+        <w:t xml:space="preserve"> với ma trận A của những task trước đó </w:t>
       </w:r>
     </w:p>
     <w:p>
@@ -7403,25 +7633,9 @@
           <w:rFonts w:cs="Arial"/>
           <w:noProof/>
           <w:color w:val="000000"/>
-        </w:rPr>
-        <w:t>Bằng</w:t>
-      </w:r>
-      <w:r>
-        <w:rPr>
-          <w:rFonts w:cs="Arial"/>
-          <w:noProof/>
-          <w:color w:val="000000"/>
           <w:lang w:val="vi-VN"/>
         </w:rPr>
-        <w:t xml:space="preserve"> cách tính tính mức độ giao nhau giữa các vector</w:t>
-      </w:r>
-      <w:r>
-        <w:rPr>
-          <w:rFonts w:cs="Arial"/>
-          <w:noProof/>
-          <w:color w:val="000000"/>
-        </w:rPr>
-        <w:t xml:space="preserve"> O-LoRA tính ra một hàm mất mát phụ gọi là orth_loss</w:t>
+        <w:t>Ma trận A</w:t>
       </w:r>
       <w:r>
         <w:rPr>
@@ -7430,15 +7644,15 @@
           <w:color w:val="000000"/>
           <w:lang w:val="vi-VN"/>
         </w:rPr>
-        <w:t xml:space="preserve">, </w:t>
-      </w:r>
-      <w:r>
-        <w:rPr>
-          <w:rFonts w:cs="Arial"/>
-          <w:noProof/>
-          <w:color w:val="000000"/>
-        </w:rPr>
-        <w:t xml:space="preserve">Sau đó, hàm này được nhân với một hệ số điều chỉnh lambda_orth và cộng thêm vào tổng mất mát theo công thức: </w:t>
+        <w:t xml:space="preserve"> trực giao với các hàng khác trong chính nó</w:t>
+      </w:r>
+      <w:r>
+        <w:rPr>
+          <w:rFonts w:cs="Arial"/>
+          <w:noProof/>
+          <w:color w:val="000000"/>
+        </w:rPr>
+        <w:t>.</w:t>
       </w:r>
       <w:r>
         <w:rPr>
@@ -7447,98 +7661,7 @@
           <w:color w:val="000000"/>
           <w:lang w:val="vi-VN"/>
         </w:rPr>
-        <w:t>total_loss = lm_loss + lambda_orth * orth_loss</w:t>
-      </w:r>
-      <w:r>
-        <w:rPr>
-          <w:rFonts w:cs="Arial"/>
-          <w:noProof/>
-          <w:color w:val="000000"/>
-        </w:rPr>
-        <w:t>.</w:t>
-      </w:r>
-      <w:r>
-        <w:rPr>
-          <w:rFonts w:cs="Arial"/>
-          <w:noProof/>
-          <w:color w:val="000000"/>
-          <w:lang w:val="vi-VN"/>
-        </w:rPr>
-        <w:t xml:space="preserve"> Bằng cách này, ma trận A sẽ được ép dần</w:t>
-      </w:r>
-      <w:r>
-        <w:rPr>
-          <w:rFonts w:cs="Arial"/>
-          <w:noProof/>
-          <w:color w:val="000000"/>
-        </w:rPr>
         <w:t xml:space="preserve"> </w:t>
-      </w:r>
-      <w:r>
-        <w:rPr>
-          <w:rFonts w:cs="Arial"/>
-          <w:noProof/>
-          <w:color w:val="000000"/>
-          <w:lang w:val="vi-VN"/>
-        </w:rPr>
-        <w:t>phải trực giao với ma trận A của những task trước đó và trực giao với các hàng khác trong chính nó</w:t>
-      </w:r>
-      <w:r>
-        <w:rPr>
-          <w:rFonts w:cs="Arial"/>
-          <w:noProof/>
-          <w:color w:val="000000"/>
-        </w:rPr>
-        <w:t>.</w:t>
-      </w:r>
-    </w:p>
-    <w:p>
-      <w:pPr>
-        <w:pStyle w:val="ListParagraph"/>
-        <w:numPr>
-          <w:ilvl w:val="0"/>
-          <w:numId w:val="38"/>
-        </w:numPr>
-        <w:pBdr>
-          <w:top w:val="nil"/>
-          <w:left w:val="nil"/>
-          <w:bottom w:val="nil"/>
-          <w:right w:val="nil"/>
-          <w:between w:val="nil"/>
-        </w:pBdr>
-        <w:spacing w:before="240" w:after="0" w:line="360" w:lineRule="auto"/>
-        <w:jc w:val="both"/>
-        <w:rPr>
-          <w:rFonts w:cs="Arial"/>
-          <w:noProof/>
-          <w:color w:val="000000"/>
-        </w:rPr>
-      </w:pPr>
-      <w:r>
-        <w:rPr>
-          <w:rFonts w:cs="Arial"/>
-          <w:noProof/>
-          <w:color w:val="000000"/>
-          <w:lang w:val="vi-VN"/>
-        </w:rPr>
-        <w:t>S</w:t>
-      </w:r>
-      <w:r>
-        <w:rPr>
-          <w:rFonts w:cs="Arial"/>
-          <w:noProof/>
-          <w:color w:val="000000"/>
-        </w:rPr>
-        <w:t>au</w:t>
-      </w:r>
-      <w:r>
-        <w:rPr>
-          <w:rFonts w:cs="Arial"/>
-          <w:noProof/>
-          <w:color w:val="000000"/>
-          <w:lang w:val="vi-VN"/>
-        </w:rPr>
-        <w:t xml:space="preserve"> khi training xong adapter sẽ phải freeze để đảm bảo kiến thức đã được học được bảo toàn. </w:t>
       </w:r>
     </w:p>
     <w:p>
@@ -7582,16 +7705,7 @@
           <w:noProof/>
           <w:color w:val="000000"/>
         </w:rPr>
-        <w:t xml:space="preserve">rực giao với các task trước, O-LoRA đảm bảo mô hình không ghi đè kiến thức đã học, từ đó duy trì hiệu suất </w:t>
-      </w:r>
-      <w:r>
-        <w:rPr>
-          <w:rFonts w:cs="Arial"/>
-          <w:noProof/>
-          <w:color w:val="000000"/>
-        </w:rPr>
-        <w:lastRenderedPageBreak/>
-        <w:t>tốt cho các tác vụ cũ mà không cần truy cập lại dữ liệu gốc. Mỗi task được ánh xạ vào một không gian con khác biệt nhờ tính chất trực giao của các vector học, giúp mô hình phân biệt rõ ràng giữa các nhiệm vụ khác nhau, tránh nhiễu loạn trong quá trình huấn luyện đa nhiệm. Nhờ không gian học bị giới hạn bởi trực giao, mô hình bị "bắt buộc" phải học các hướng mới thay vì khai thác quá mức vào các trọng số cũ, điều này giúp giảm nguy cơ overfit trên các task ít dữ liệu.</w:t>
+        <w:t>rực giao với các task trước, O-LoRA đảm bảo mô hình không ghi đè kiến thức đã học, từ đó duy trì hiệu suất tốt cho các tác vụ cũ mà không cần truy cập lại dữ liệu gốc. Mỗi task được ánh xạ vào một không gian con khác biệt nhờ tính chất trực giao của các vector học, giúp mô hình phân biệt rõ ràng giữa các nhiệm vụ khác nhau, tránh nhiễu loạn trong quá trình huấn luyện đa nhiệm. Nhờ không gian học bị giới hạn bởi trực giao, mô hình bị "bắt buộc" phải học các hướng mới thay vì khai thác quá mức vào các trọng số cũ, điều này giúp giảm nguy cơ overfit trên các task ít dữ liệu.</w:t>
       </w:r>
     </w:p>
     <w:p>
@@ -7617,7 +7731,41 @@
           <w:noProof/>
           <w:color w:val="000000"/>
         </w:rPr>
-        <w:t xml:space="preserve">Tuy O-LoRA mang lại hiệu quả cao trong việc bảo toàn tri thức cũ và tránh nhiễu giữa các tác vụ thông qua ràng buộc trực giao, nhưng việc ép ma trận học A của mỗi task phải vuông góc với các task trước cũng có thể vô tình giới hạn không gian biểu diễn mà mô hình có thể học. Điều này đặc biệt đúng trong bối cảnh các task có liên quan cao hoặc chia sẻ nhiều đặc trưng chung – khi đó, việc bắt buộc học theo các hướng hoàn toàn mới có thể khiến mô hình không tận dụng được các biểu diễn hiệu quả sẵn có. </w:t>
+        <w:t xml:space="preserve">Tuy </w:t>
+      </w:r>
+      <w:r>
+        <w:rPr>
+          <w:rFonts w:cs="Arial"/>
+          <w:noProof/>
+          <w:color w:val="000000"/>
+        </w:rPr>
+        <w:t>trực</w:t>
+      </w:r>
+      <w:r>
+        <w:rPr>
+          <w:rFonts w:cs="Arial"/>
+          <w:noProof/>
+          <w:color w:val="000000"/>
+          <w:lang w:val="vi-VN"/>
+        </w:rPr>
+        <w:t xml:space="preserve"> giao</w:t>
+      </w:r>
+      <w:r>
+        <w:rPr>
+          <w:rFonts w:cs="Arial"/>
+          <w:noProof/>
+          <w:color w:val="000000"/>
+        </w:rPr>
+        <w:t xml:space="preserve"> mang lại hiệu quả cao trong việc bảo toàn tri thức cũ và tránh nhiễu giữa các tác vụ thông qua ràng buộc trực giao, nhưng việc ép ma trận học A của mỗi task phải vuông góc với các task trước cũng có thể vô tình giới hạn không gian biểu diễn mà mô hình có thể học. Điều này đặc biệt đúng trong bối cảnh các task có liên quan cao </w:t>
+      </w:r>
+      <w:r>
+        <w:rPr>
+          <w:rFonts w:cs="Arial"/>
+          <w:noProof/>
+          <w:color w:val="000000"/>
+        </w:rPr>
+        <w:lastRenderedPageBreak/>
+        <w:t xml:space="preserve">hoặc chia sẻ nhiều đặc trưng chung – khi đó, việc bắt buộc học theo các hướng hoàn toàn mới có thể khiến mô hình không tận dụng được các biểu diễn hiệu quả sẵn có. </w:t>
       </w:r>
       <w:sdt>
         <w:sdtPr>
@@ -8261,16 +8409,7 @@
           <w:noProof/>
           <w:color w:val="000000"/>
         </w:rPr>
-        <w:t xml:space="preserve"> chiến lược giảm dần rank giữa các vòng học, </w:t>
-      </w:r>
-      <w:r>
-        <w:rPr>
-          <w:rFonts w:cs="Arial"/>
-          <w:noProof/>
-          <w:color w:val="000000"/>
-        </w:rPr>
-        <w:lastRenderedPageBreak/>
-        <w:t>cho phép tận dụng tri thức học được trước đó một cách hiệu quả, đồng thời tối ưu hoá chi phí huấn luyện ở các vòng sau.</w:t>
+        <w:t xml:space="preserve"> chiến lược giảm dần rank giữa các vòng học, cho phép tận dụng tri thức học được trước đó một cách hiệu quả, đồng thời tối ưu hoá chi phí huấn luyện ở các vòng sau.</w:t>
       </w:r>
     </w:p>
     <w:p>
@@ -8346,7 +8485,16 @@
           <w:noProof/>
           <w:color w:val="000000"/>
         </w:rPr>
-        <w:t>Việc hợp nhất (merge) các adapter vào mô hình backbone sau mỗi vòng giúp giữ nguyên chi phí bộ nhớ, tránh tích lũy các module dư thừa. Đồng thời, chiến lược giảm dần rank trong các vòng sau cho phép mô hình sử dụng ít tham số hơn mà vẫn duy trì chất lượng đầu ra, từ đó tối ưu chi phí tính toán.</w:t>
+        <w:t xml:space="preserve">Việc hợp nhất (merge) các adapter vào mô hình backbone sau mỗi vòng giúp giữ nguyên chi phí bộ nhớ, tránh tích lũy các module dư thừa. Đồng thời, chiến lược giảm </w:t>
+      </w:r>
+      <w:r>
+        <w:rPr>
+          <w:rFonts w:cs="Arial"/>
+          <w:noProof/>
+          <w:color w:val="000000"/>
+        </w:rPr>
+        <w:lastRenderedPageBreak/>
+        <w:t>dần rank trong các vòng sau cho phép mô hình sử dụng ít tham số hơn mà vẫn duy trì chất lượng đầu ra, từ đó tối ưu chi phí tính toán.</w:t>
       </w:r>
     </w:p>
     <w:p>
@@ -8541,7 +8689,7 @@
         </w:rPr>
       </w:pPr>
       <w:bookmarkStart w:id="55" w:name="_Toc197327809"/>
-      <w:bookmarkStart w:id="56" w:name="_Toc201468247"/>
+      <w:bookmarkStart w:id="56" w:name="_Toc201609055"/>
       <w:r>
         <w:rPr>
           <w:b/>
@@ -8883,18 +9031,767 @@
     </w:p>
     <w:p>
       <w:pPr>
+        <w:pStyle w:val="Heading3"/>
+      </w:pPr>
+      <w:bookmarkStart w:id="60" w:name="_Toc195283935"/>
+      <w:r>
+        <w:t>D</w:t>
+      </w:r>
+      <w:bookmarkEnd w:id="60"/>
+      <w:r>
+        <w:t xml:space="preserve">ata </w:t>
+      </w:r>
+      <w:r>
+        <w:t>e</w:t>
+      </w:r>
+      <w:r>
+        <w:t>xtraction</w:t>
+      </w:r>
+    </w:p>
+    <w:p>
+      <w:pPr>
         <w:pStyle w:val="sectioncontinue"/>
         <w:rPr>
           <w:rFonts w:cs="Arial"/>
-        </w:rPr>
-      </w:pPr>
-      <w:r>
-        <w:rPr>
-          <w:rFonts w:cs="Arial"/>
           <w:lang w:val="vi-VN"/>
         </w:rPr>
+      </w:pPr>
+      <w:r>
+        <w:rPr>
+          <w:rFonts w:cs="Arial"/>
+          <w:lang w:val="vi-VN"/>
+        </w:rPr>
         <w:t>Dữ liệu được thu thập</w:t>
       </w:r>
+      <w:r>
+        <w:rPr>
+          <w:rFonts w:cs="Arial"/>
+          <w:lang w:val="vi-VN"/>
+        </w:rPr>
+        <w:t xml:space="preserve"> dựa trên 3 nguồn chính:</w:t>
+      </w:r>
+    </w:p>
+    <w:p>
+      <w:pPr>
+        <w:pStyle w:val="sectioncontinue"/>
+        <w:numPr>
+          <w:ilvl w:val="0"/>
+          <w:numId w:val="43"/>
+        </w:numPr>
+        <w:rPr>
+          <w:rFonts w:cs="Arial"/>
+        </w:rPr>
+      </w:pPr>
+      <w:r>
+        <w:rPr>
+          <w:rFonts w:cs="Arial"/>
+          <w:lang w:val="vi-VN"/>
+        </w:rPr>
+        <w:t xml:space="preserve">Dữ liệu lấy từ các </w:t>
+      </w:r>
+      <w:r>
+        <w:rPr>
+          <w:rFonts w:cs="Arial"/>
+          <w:noProof/>
+        </w:rPr>
+        <w:t>hệ thống quản lý công việc như Jira hoặc Trello</w:t>
+      </w:r>
+    </w:p>
+    <w:p>
+      <w:pPr>
+        <w:pStyle w:val="sectioncontinue"/>
+        <w:numPr>
+          <w:ilvl w:val="0"/>
+          <w:numId w:val="43"/>
+        </w:numPr>
+        <w:rPr>
+          <w:rFonts w:cs="Arial"/>
+        </w:rPr>
+      </w:pPr>
+      <w:r>
+        <w:rPr>
+          <w:rFonts w:cs="Arial"/>
+          <w:noProof/>
+          <w:lang w:val="vi-VN"/>
+        </w:rPr>
+        <w:t>Dữ liệu dựa trên các tài liệu hướng dẫn nội bộ và public</w:t>
+      </w:r>
+    </w:p>
+    <w:p>
+      <w:pPr>
+        <w:pStyle w:val="sectioncontinue"/>
+        <w:numPr>
+          <w:ilvl w:val="0"/>
+          <w:numId w:val="43"/>
+        </w:numPr>
+        <w:rPr>
+          <w:rFonts w:cs="Arial"/>
+        </w:rPr>
+      </w:pPr>
+      <w:r>
+        <w:rPr>
+          <w:rFonts w:cs="Arial"/>
+          <w:noProof/>
+          <w:lang w:val="vi-VN"/>
+        </w:rPr>
+        <w:t>Dữ liệu từ các nhóm hỗ trợ khách hàng</w:t>
+      </w:r>
+    </w:p>
+    <w:p>
+      <w:pPr>
+        <w:pStyle w:val="sectioncontinue"/>
+        <w:rPr>
+          <w:rFonts w:cs="Arial"/>
+        </w:rPr>
+      </w:pPr>
+      <w:r>
+        <w:rPr>
+          <w:rFonts w:cs="Arial"/>
+        </w:rPr>
+        <w:t>Với</w:t>
+      </w:r>
+      <w:r>
+        <w:rPr>
+          <w:rFonts w:cs="Arial"/>
+          <w:lang w:val="vi-VN"/>
+        </w:rPr>
+        <w:t xml:space="preserve"> dữ liệu của những hệ thống quản lý công việc, đây là những dữ liệu có độ clean rất cao, chỉ cần </w:t>
+      </w:r>
+      <w:r>
+        <w:rPr>
+          <w:rFonts w:cs="Arial"/>
+          <w:lang w:val="vi-VN"/>
+        </w:rPr>
+        <w:t>các bước clea</w:t>
+      </w:r>
+      <w:r>
+        <w:rPr>
+          <w:rFonts w:cs="Arial"/>
+        </w:rPr>
+        <w:t>n</w:t>
+      </w:r>
+      <w:r>
+        <w:rPr>
+          <w:rFonts w:cs="Arial"/>
+          <w:lang w:val="vi-VN"/>
+        </w:rPr>
+        <w:t xml:space="preserve"> những dòng dữ liệu trung gian và thay đổi lại cách xưng hô cho phù hợp với mô hình là có thể trở thành dữ liệu train trực tiếp cho AI.</w:t>
+      </w:r>
+      <w:r>
+        <w:rPr>
+          <w:rFonts w:cs="Arial"/>
+          <w:lang w:val="vi-VN"/>
+        </w:rPr>
+        <w:t xml:space="preserve"> Một hạn chế của Jira là với những doanh nghiệp có nhiều cấp trung gian, dữ liệu có thể gây nhiễu 1 chút với comment của các cấp trung gian như trong Figure 2. Comment của các cấp này thường có các từ lặp đi lặp lại</w:t>
+      </w:r>
+      <w:r>
+        <w:rPr>
+          <w:rFonts w:cs="Arial"/>
+        </w:rPr>
+        <w:t>, các</w:t>
+      </w:r>
+      <w:r>
+        <w:rPr>
+          <w:rFonts w:cs="Arial"/>
+          <w:lang w:val="vi-VN"/>
+        </w:rPr>
+        <w:t xml:space="preserve"> comment này thường do hệ thống tự tạo hoặc có 1 format chung trong đó các từ dạng: </w:t>
+      </w:r>
+      <w:r>
+        <w:rPr>
+          <w:rFonts w:cs="Arial"/>
+          <w:lang w:val="vi-VN"/>
+        </w:rPr>
+        <w:t>nhờ.*hỗ trợ"</w:t>
+      </w:r>
+      <w:r>
+        <w:rPr>
+          <w:rFonts w:cs="Arial"/>
+          <w:lang w:val="vi-VN"/>
+        </w:rPr>
+        <w:t xml:space="preserve">, </w:t>
+      </w:r>
+      <w:r>
+        <w:rPr>
+          <w:rFonts w:cs="Arial"/>
+          <w:lang w:val="vi-VN"/>
+        </w:rPr>
+        <w:t>xử lý.*sớm</w:t>
+      </w:r>
+      <w:r>
+        <w:rPr>
+          <w:rFonts w:cs="Arial"/>
+          <w:lang w:val="vi-VN"/>
+        </w:rPr>
+        <w:t xml:space="preserve">,… chiếm quá nửa nội dung của comment, những dữ liệu này hoàn toàn có thể lọc qua query hoặc regex.Với những dữ liệu ảnh, sẽ có những kỹ thuật để chuyển ảnh thành các dữ liệu dạng text, bài viết sẽ không đề cập đến cách cụ thể mà chỉ đề xuất hướng xử lý cho các dạng dữ liệu này. Với những dữ liệu dạng form nhập hoặc form thông tin có thể dùng các mô hình </w:t>
+      </w:r>
+      <w:r>
+        <w:rPr>
+          <w:rFonts w:cs="Arial"/>
+          <w:lang w:val="vi-VN"/>
+        </w:rPr>
+        <w:t>Tesseract</w:t>
+      </w:r>
+      <w:r>
+        <w:rPr>
+          <w:rFonts w:cs="Arial"/>
+        </w:rPr>
+        <w:t>+Layout</w:t>
+      </w:r>
+      <w:r>
+        <w:rPr>
+          <w:rFonts w:cs="Arial"/>
+          <w:lang w:val="vi-VN"/>
+        </w:rPr>
+        <w:t xml:space="preserve"> hoặc </w:t>
+      </w:r>
+      <w:r>
+        <w:rPr>
+          <w:rFonts w:cs="Arial"/>
+          <w:lang w:val="vi-VN"/>
+        </w:rPr>
+        <w:t>LayoutLM</w:t>
+      </w:r>
+      <w:r>
+        <w:rPr>
+          <w:rFonts w:cs="Arial"/>
+          <w:lang w:val="vi-VN"/>
+        </w:rPr>
+        <w:t xml:space="preserve"> để lấy dữ liệu theo form, với các ảnh có dạng chữ báo lỗi hoặc hiển thị thông tin</w:t>
+      </w:r>
+      <w:r>
+        <w:rPr>
+          <w:rFonts w:cs="Arial"/>
+        </w:rPr>
+        <w:t xml:space="preserve"> </w:t>
+      </w:r>
+      <w:r>
+        <w:rPr>
+          <w:rFonts w:cs="Arial"/>
+        </w:rPr>
+        <w:t>Tesseract OCR</w:t>
+      </w:r>
+      <w:r>
+        <w:rPr>
+          <w:rFonts w:cs="Arial"/>
+        </w:rPr>
+        <w:t xml:space="preserve"> là</w:t>
+      </w:r>
+      <w:r>
+        <w:rPr>
+          <w:rFonts w:cs="Arial"/>
+          <w:lang w:val="vi-VN"/>
+        </w:rPr>
+        <w:t xml:space="preserve"> đủ để lấy dữ liệu.</w:t>
+      </w:r>
+    </w:p>
+    <w:p>
+      <w:pPr>
+        <w:jc w:val="center"/>
+      </w:pPr>
+      <w:r>
+        <w:rPr>
+          <w:noProof/>
+        </w:rPr>
+        <w:lastRenderedPageBreak/>
+        <w:drawing>
+          <wp:inline distT="0" distB="0" distL="0" distR="0" wp14:anchorId="0C09AAB6" wp14:editId="7AE0F518">
+            <wp:extent cx="5007574" cy="3029660"/>
+            <wp:effectExtent l="0" t="0" r="0" b="5715"/>
+            <wp:docPr id="937460309" name="Picture 1"/>
+            <wp:cNvGraphicFramePr>
+              <a:graphicFrameLocks xmlns:a="http://schemas.openxmlformats.org/drawingml/2006/main" noChangeAspect="1"/>
+            </wp:cNvGraphicFramePr>
+            <a:graphic xmlns:a="http://schemas.openxmlformats.org/drawingml/2006/main">
+              <a:graphicData uri="http://schemas.openxmlformats.org/drawingml/2006/picture">
+                <pic:pic xmlns:pic="http://schemas.openxmlformats.org/drawingml/2006/picture">
+                  <pic:nvPicPr>
+                    <pic:cNvPr id="937460309" name="Picture 1"/>
+                    <pic:cNvPicPr/>
+                  </pic:nvPicPr>
+                  <pic:blipFill>
+                    <a:blip r:embed="rId13">
+                      <a:extLst>
+                        <a:ext uri="{28A0092B-C50C-407E-A947-70E740481C1C}">
+                          <a14:useLocalDpi xmlns:a14="http://schemas.microsoft.com/office/drawing/2010/main" val="0"/>
+                        </a:ext>
+                      </a:extLst>
+                    </a:blip>
+                    <a:stretch>
+                      <a:fillRect/>
+                    </a:stretch>
+                  </pic:blipFill>
+                  <pic:spPr>
+                    <a:xfrm>
+                      <a:off x="0" y="0"/>
+                      <a:ext cx="5007574" cy="3029660"/>
+                    </a:xfrm>
+                    <a:prstGeom prst="rect">
+                      <a:avLst/>
+                    </a:prstGeom>
+                  </pic:spPr>
+                </pic:pic>
+              </a:graphicData>
+            </a:graphic>
+          </wp:inline>
+        </w:drawing>
+      </w:r>
+    </w:p>
+    <w:p>
+      <w:pPr>
+        <w:pStyle w:val="Caption"/>
+        <w:jc w:val="center"/>
+        <w:rPr>
+          <w:sz w:val="20"/>
+          <w:szCs w:val="20"/>
+        </w:rPr>
+      </w:pPr>
+      <w:bookmarkStart w:id="61" w:name="_Toc201609056"/>
+      <w:r>
+        <w:rPr>
+          <w:b/>
+          <w:bCs/>
+          <w:color w:val="auto"/>
+          <w:sz w:val="20"/>
+          <w:szCs w:val="20"/>
+        </w:rPr>
+        <w:t xml:space="preserve">Figure </w:t>
+      </w:r>
+      <w:r>
+        <w:rPr>
+          <w:b/>
+          <w:bCs/>
+          <w:color w:val="auto"/>
+          <w:sz w:val="20"/>
+          <w:szCs w:val="20"/>
+        </w:rPr>
+        <w:fldChar w:fldCharType="begin"/>
+      </w:r>
+      <w:r>
+        <w:rPr>
+          <w:b/>
+          <w:bCs/>
+          <w:color w:val="auto"/>
+          <w:sz w:val="20"/>
+          <w:szCs w:val="20"/>
+        </w:rPr>
+        <w:instrText xml:space="preserve"> SEQ Figure \* ARABIC </w:instrText>
+      </w:r>
+      <w:r>
+        <w:rPr>
+          <w:b/>
+          <w:bCs/>
+          <w:color w:val="auto"/>
+          <w:sz w:val="20"/>
+          <w:szCs w:val="20"/>
+        </w:rPr>
+        <w:fldChar w:fldCharType="separate"/>
+      </w:r>
+      <w:r>
+        <w:rPr>
+          <w:b/>
+          <w:bCs/>
+          <w:noProof/>
+          <w:color w:val="auto"/>
+          <w:sz w:val="20"/>
+          <w:szCs w:val="20"/>
+        </w:rPr>
+        <w:t>2</w:t>
+      </w:r>
+      <w:r>
+        <w:rPr>
+          <w:b/>
+          <w:bCs/>
+          <w:color w:val="auto"/>
+          <w:sz w:val="20"/>
+          <w:szCs w:val="20"/>
+        </w:rPr>
+        <w:fldChar w:fldCharType="end"/>
+      </w:r>
+      <w:r>
+        <w:rPr>
+          <w:b/>
+          <w:bCs/>
+          <w:color w:val="auto"/>
+          <w:sz w:val="20"/>
+          <w:szCs w:val="20"/>
+        </w:rPr>
+        <w:t>.</w:t>
+      </w:r>
+      <w:r>
+        <w:rPr>
+          <w:sz w:val="20"/>
+          <w:szCs w:val="20"/>
+        </w:rPr>
+        <w:t xml:space="preserve"> </w:t>
+      </w:r>
+      <w:r>
+        <w:rPr>
+          <w:sz w:val="20"/>
+          <w:szCs w:val="20"/>
+        </w:rPr>
+        <w:t xml:space="preserve">Data taken from </w:t>
+      </w:r>
+      <w:r>
+        <w:rPr>
+          <w:sz w:val="20"/>
+          <w:szCs w:val="20"/>
+        </w:rPr>
+        <w:t>J</w:t>
+      </w:r>
+      <w:r>
+        <w:rPr>
+          <w:sz w:val="20"/>
+          <w:szCs w:val="20"/>
+        </w:rPr>
+        <w:t>ira</w:t>
+      </w:r>
+      <w:bookmarkEnd w:id="61"/>
+    </w:p>
+    <w:p>
+      <w:pPr>
+        <w:pStyle w:val="sectioncontinue"/>
+        <w:rPr>
+          <w:rFonts w:cs="Arial"/>
+        </w:rPr>
+      </w:pPr>
+      <w:r>
+        <w:rPr>
+          <w:rFonts w:cs="Arial"/>
+        </w:rPr>
+        <w:t>Với</w:t>
+      </w:r>
+      <w:r>
+        <w:rPr>
+          <w:rFonts w:cs="Arial"/>
+          <w:lang w:val="vi-VN"/>
+        </w:rPr>
+        <w:t xml:space="preserve"> dữ liệu </w:t>
+      </w:r>
+      <w:r>
+        <w:rPr>
+          <w:rFonts w:cs="Arial"/>
+          <w:lang w:val="vi-VN"/>
+        </w:rPr>
+        <w:t xml:space="preserve">dạng tài liệu hướng dẫn, các công văn văn bản, đây là tài liệu có tính chuẩn xác cao nhất, nhất là những tài liệu dạng luật, văn bản, nghị định. Tuy nhiên thách thức là các tài liệu này cần khả năng tổng quát cao và chưa phải là một dạng format trao đổi công việc. Phương pháp đơn giản nhất là dùng các mô hình ngôn ngữ lớn như ChatGPT, Claude, Gemini để sinh ra các dữ liệu dạng jsonl. Dựa trên kinh nghiệm thực tế khi yêu cầu ChatGPT phân tích </w:t>
+      </w:r>
+      <w:r>
+        <w:rPr>
+          <w:rFonts w:cs="Arial"/>
+          <w:lang w:val="vi-VN"/>
+        </w:rPr>
+        <w:t>tài liệu và sinh ra bộ câu hỏi trả lời, bài viết đề xuất nên cho mô hình đọc trước file tài liệu để tổng quát được lượng kiến thức. Khi yêu cầu tạo câu hỏi nên có 1 prompt cố định với các yêu cầu cụ thể như format dạng jsonl, mỗi dòng gồm 1 bộ dữ liệu 1 câu hỏi, 1 câu trả lời và đưa ra yêu cầu về 1 mảng cố định trong tài liệu, lượng câu hỏi mỗi session nên là 25-50 để đảm bảo chất lượng các câu hỏi.</w:t>
+      </w:r>
+    </w:p>
+    <w:p>
+      <w:pPr>
+        <w:pStyle w:val="sectioncontinue"/>
+        <w:rPr>
+          <w:rFonts w:cs="Arial"/>
+          <w:noProof/>
+        </w:rPr>
+      </w:pPr>
+      <w:r>
+        <w:rPr>
+          <w:rFonts w:cs="Arial"/>
+          <w:noProof/>
+          <w:lang w:val="vi-VN"/>
+        </w:rPr>
+        <w:t>Với dữ liệu trên các nhóm chat nội bộ, do vấn đề về mặt bảo mật và quyền riêng tư, bài viết không đề cập đến việc lấy dữ liệu từ đây.</w:t>
+      </w:r>
+    </w:p>
+    <w:p>
+      <w:pPr>
+        <w:pStyle w:val="sectioncontinue"/>
+        <w:rPr>
+          <w:rFonts w:cs="Arial"/>
+          <w:noProof/>
+        </w:rPr>
+      </w:pPr>
+    </w:p>
+    <w:p>
+      <w:pPr>
+        <w:pStyle w:val="sectioncontinue"/>
+        <w:rPr>
+          <w:rFonts w:cs="Arial"/>
+          <w:noProof/>
+        </w:rPr>
+      </w:pPr>
+    </w:p>
+    <w:p>
+      <w:pPr>
+        <w:pStyle w:val="Heading3"/>
+      </w:pPr>
+      <w:r>
+        <w:lastRenderedPageBreak/>
+        <w:t>Data Formatting for Instruction-Tuning</w:t>
+      </w:r>
+    </w:p>
+    <w:p>
+      <w:pPr>
+        <w:pStyle w:val="sectioncontinue"/>
+        <w:rPr>
+          <w:rFonts w:cs="Arial"/>
+          <w:noProof/>
+        </w:rPr>
+      </w:pPr>
+      <w:r>
+        <w:rPr>
+          <w:rFonts w:cs="Arial"/>
+          <w:noProof/>
+          <w:lang w:val="vi-VN"/>
+        </w:rPr>
+        <w:t>Sau khi đã lấy được dữ liệu theo dạng cặp câu hỏi và câu trả lời</w:t>
+      </w:r>
+      <w:r>
+        <w:rPr>
+          <w:rFonts w:cs="Arial"/>
+          <w:noProof/>
+        </w:rPr>
+        <w:t>, d</w:t>
+      </w:r>
+      <w:r>
+        <w:rPr>
+          <w:rFonts w:cs="Arial"/>
+          <w:noProof/>
+          <w:lang w:val="vi-VN"/>
+        </w:rPr>
+        <w:t xml:space="preserve">ữ liệu cần được format để huấn luyện. Bài viết đề xuất format dữ liệu theo chuẩn </w:t>
+      </w:r>
+      <w:r>
+        <w:rPr>
+          <w:rFonts w:cs="Arial"/>
+          <w:noProof/>
+        </w:rPr>
+        <w:t>H</w:t>
+      </w:r>
+      <w:r>
+        <w:rPr>
+          <w:rFonts w:cs="Arial"/>
+          <w:noProof/>
+          <w:lang w:val="vi-VN"/>
+        </w:rPr>
+        <w:t xml:space="preserve">ugging </w:t>
+      </w:r>
+      <w:r>
+        <w:rPr>
+          <w:rFonts w:cs="Arial"/>
+          <w:noProof/>
+        </w:rPr>
+        <w:t>F</w:t>
+      </w:r>
+      <w:r>
+        <w:rPr>
+          <w:rFonts w:cs="Arial"/>
+          <w:noProof/>
+          <w:lang w:val="vi-VN"/>
+        </w:rPr>
+        <w:t>ace</w:t>
+      </w:r>
+      <w:r>
+        <w:rPr>
+          <w:rFonts w:cs="Arial"/>
+          <w:noProof/>
+        </w:rPr>
+        <w:t xml:space="preserve"> Chat Template </w:t>
+      </w:r>
+      <w:sdt>
+        <w:sdtPr>
+          <w:rPr>
+            <w:rFonts w:cs="Arial"/>
+            <w:noProof/>
+          </w:rPr>
+          <w:id w:val="1340893433"/>
+          <w:citation/>
+        </w:sdtPr>
+        <w:sdtContent>
+          <w:r>
+            <w:rPr>
+              <w:rFonts w:cs="Arial"/>
+              <w:noProof/>
+            </w:rPr>
+            <w:fldChar w:fldCharType="begin"/>
+          </w:r>
+          <w:r>
+            <w:rPr>
+              <w:rFonts w:cs="Arial"/>
+              <w:noProof/>
+            </w:rPr>
+            <w:instrText xml:space="preserve"> CITATION Hug251 \l 1033 </w:instrText>
+          </w:r>
+          <w:r>
+            <w:rPr>
+              <w:rFonts w:cs="Arial"/>
+              <w:noProof/>
+            </w:rPr>
+            <w:fldChar w:fldCharType="separate"/>
+          </w:r>
+          <w:r>
+            <w:rPr>
+              <w:rFonts w:cs="Arial"/>
+              <w:noProof/>
+            </w:rPr>
+            <w:t>[17]</w:t>
+          </w:r>
+          <w:r>
+            <w:rPr>
+              <w:rFonts w:cs="Arial"/>
+              <w:noProof/>
+            </w:rPr>
+            <w:fldChar w:fldCharType="end"/>
+          </w:r>
+        </w:sdtContent>
+      </w:sdt>
+      <w:r>
+        <w:rPr>
+          <w:rFonts w:cs="Arial"/>
+          <w:noProof/>
+        </w:rPr>
+        <w:t xml:space="preserve">. </w:t>
+      </w:r>
+      <w:r>
+        <w:rPr>
+          <w:rFonts w:cs="Arial"/>
+          <w:noProof/>
+        </w:rPr>
+        <w:t>H</w:t>
+      </w:r>
+      <w:r>
+        <w:rPr>
+          <w:rFonts w:cs="Arial"/>
+          <w:noProof/>
+          <w:lang w:val="vi-VN"/>
+        </w:rPr>
+        <w:t xml:space="preserve">ugging </w:t>
+      </w:r>
+      <w:r>
+        <w:rPr>
+          <w:rFonts w:cs="Arial"/>
+          <w:noProof/>
+        </w:rPr>
+        <w:t>F</w:t>
+      </w:r>
+      <w:r>
+        <w:rPr>
+          <w:rFonts w:cs="Arial"/>
+          <w:noProof/>
+          <w:lang w:val="vi-VN"/>
+        </w:rPr>
+        <w:t>ace</w:t>
+      </w:r>
+      <w:r>
+        <w:rPr>
+          <w:rFonts w:cs="Arial"/>
+          <w:noProof/>
+        </w:rPr>
+        <w:t xml:space="preserve"> Chat Template</w:t>
+      </w:r>
+      <w:r>
+        <w:rPr>
+          <w:rFonts w:cs="Arial"/>
+          <w:noProof/>
+        </w:rPr>
+        <w:t xml:space="preserve"> </w:t>
+      </w:r>
+      <w:r>
+        <w:rPr>
+          <w:rFonts w:cs="Arial"/>
+          <w:noProof/>
+        </w:rPr>
+        <w:t>Là định dạng dữ liệu hội thoại nhiều lượt (multi-turn) được sử dụng bởi các mô hình dạng "assistant". Dữ liệu được tổ chức theo danh sách các cặp {role, content}, sau đó được biến đổi thành prompt huấn luyện thông qua hàm</w:t>
+      </w:r>
+      <w:r>
+        <w:rPr>
+          <w:rFonts w:cs="Arial"/>
+          <w:noProof/>
+        </w:rPr>
+        <w:t>.</w:t>
+      </w:r>
+    </w:p>
+    <w:p>
+      <w:pPr>
+        <w:pStyle w:val="sectioncontinue"/>
+        <w:rPr>
+          <w:rFonts w:cs="Arial"/>
+          <w:noProof/>
+        </w:rPr>
+      </w:pPr>
+      <w:r>
+        <w:rPr>
+          <w:rFonts w:cs="Arial"/>
+          <w:noProof/>
+          <w:lang w:val="vi-VN"/>
+        </w:rPr>
+        <w:t>Với dữ liệu lấy từ các hệ thống quản lý công việc, người tạo task nên để role là "</w:t>
+      </w:r>
+      <w:r>
+        <w:rPr>
+          <w:rFonts w:cs="Arial"/>
+          <w:noProof/>
+        </w:rPr>
+        <w:t>user</w:t>
+      </w:r>
+      <w:r>
+        <w:rPr>
+          <w:rFonts w:cs="Arial"/>
+          <w:noProof/>
+          <w:lang w:val="vi-VN"/>
+        </w:rPr>
+        <w:t>"</w:t>
+      </w:r>
+      <w:r>
+        <w:rPr>
+          <w:rFonts w:cs="Arial"/>
+          <w:noProof/>
+        </w:rPr>
+        <w:t>,</w:t>
+      </w:r>
+      <w:r>
+        <w:rPr>
+          <w:rFonts w:cs="Arial"/>
+          <w:noProof/>
+          <w:lang w:val="vi-VN"/>
+        </w:rPr>
+        <w:t xml:space="preserve"> vì thường đây là người đưa ra thắc mắc chính và là bên cung cấp thông tin, những người khác trong task sẽ là đặt role là "</w:t>
+      </w:r>
+      <w:r>
+        <w:rPr>
+          <w:rFonts w:cs="Arial"/>
+          <w:noProof/>
+        </w:rPr>
+        <w:t>assistant</w:t>
+      </w:r>
+      <w:r>
+        <w:rPr>
+          <w:rFonts w:cs="Arial"/>
+          <w:noProof/>
+          <w:lang w:val="vi-VN"/>
+        </w:rPr>
+        <w:t>"</w:t>
+      </w:r>
+      <w:r>
+        <w:rPr>
+          <w:rFonts w:cs="Arial"/>
+          <w:noProof/>
+          <w:lang w:val="vi-VN"/>
+        </w:rPr>
+        <w:t xml:space="preserve">, những dữ liệu này thường chia ra nhiều lượt nói/trao đổi thông tin. Vì vậy với những phần comment liền nhau của cùng 1 người, bài viết sẽ gộp lại thành 1 comment, để khả năng suy luận của model được liền mạch theo dạng user hỏi 1 câu rồi đến </w:t>
+      </w:r>
+      <w:r>
+        <w:rPr>
+          <w:rFonts w:cs="Arial"/>
+          <w:noProof/>
+        </w:rPr>
+        <w:t>assistant</w:t>
+      </w:r>
+      <w:r>
+        <w:rPr>
+          <w:rFonts w:cs="Arial"/>
+          <w:noProof/>
+          <w:lang w:val="vi-VN"/>
+        </w:rPr>
+        <w:t xml:space="preserve"> trả lời, tránh cho mô hình bị rối.</w:t>
+      </w:r>
     </w:p>
     <w:p>
       <w:pPr>
@@ -8910,9 +9807,9 @@
           <w:rFonts w:cs="Arial"/>
         </w:rPr>
       </w:pPr>
-      <w:bookmarkStart w:id="60" w:name="_Toc195283948"/>
-      <w:bookmarkStart w:id="61" w:name="_Toc201354847"/>
-      <w:bookmarkStart w:id="62" w:name="_Toc201355459"/>
+      <w:bookmarkStart w:id="62" w:name="_Toc195283948"/>
+      <w:bookmarkStart w:id="63" w:name="_Toc201354847"/>
+      <w:bookmarkStart w:id="64" w:name="_Toc201355459"/>
       <w:r>
         <w:rPr>
           <w:rFonts w:cs="Arial"/>
@@ -8937,9 +9834,9 @@
         </w:rPr>
         <w:t>Module</w:t>
       </w:r>
-      <w:bookmarkEnd w:id="60"/>
-      <w:bookmarkEnd w:id="61"/>
       <w:bookmarkEnd w:id="62"/>
+      <w:bookmarkEnd w:id="63"/>
+      <w:bookmarkEnd w:id="64"/>
     </w:p>
     <w:p>
       <w:pPr>
@@ -8981,9 +9878,9 @@
         <w:lastRenderedPageBreak/>
         <w:br/>
       </w:r>
-      <w:bookmarkStart w:id="63" w:name="_Toc195283954"/>
-      <w:bookmarkStart w:id="64" w:name="_Toc201354848"/>
-      <w:bookmarkStart w:id="65" w:name="_Toc201355460"/>
+      <w:bookmarkStart w:id="65" w:name="_Toc195283954"/>
+      <w:bookmarkStart w:id="66" w:name="_Toc201354848"/>
+      <w:bookmarkStart w:id="67" w:name="_Toc201355460"/>
       <w:r>
         <w:rPr>
           <w:rFonts w:cs="Arial"/>
@@ -8996,131 +9893,131 @@
         </w:rPr>
         <w:t>Results</w:t>
       </w:r>
-      <w:bookmarkEnd w:id="63"/>
-      <w:bookmarkEnd w:id="64"/>
       <w:bookmarkEnd w:id="65"/>
-    </w:p>
-    <w:p>
-      <w:pPr>
-        <w:pStyle w:val="Heading2"/>
-        <w:rPr>
-          <w:rFonts w:cs="Arial"/>
-        </w:rPr>
-      </w:pPr>
-      <w:bookmarkStart w:id="66" w:name="_Toc195283955"/>
-      <w:bookmarkStart w:id="67" w:name="_Toc201354849"/>
-      <w:bookmarkStart w:id="68" w:name="_Toc201355461"/>
-      <w:r>
-        <w:rPr>
-          <w:rFonts w:cs="Arial"/>
-        </w:rPr>
-        <w:t>Data collection</w:t>
-      </w:r>
       <w:bookmarkEnd w:id="66"/>
       <w:bookmarkEnd w:id="67"/>
+    </w:p>
+    <w:p>
+      <w:pPr>
+        <w:pStyle w:val="Heading2"/>
+        <w:rPr>
+          <w:rFonts w:cs="Arial"/>
+        </w:rPr>
+      </w:pPr>
+      <w:bookmarkStart w:id="68" w:name="_Toc195283955"/>
+      <w:bookmarkStart w:id="69" w:name="_Toc201354849"/>
+      <w:bookmarkStart w:id="70" w:name="_Toc201355461"/>
+      <w:r>
+        <w:rPr>
+          <w:rFonts w:cs="Arial"/>
+        </w:rPr>
+        <w:t>Data collection</w:t>
+      </w:r>
       <w:bookmarkEnd w:id="68"/>
-    </w:p>
-    <w:p>
-      <w:pPr>
-        <w:pStyle w:val="sectioncontinue"/>
-        <w:rPr>
-          <w:rFonts w:cs="Arial"/>
-        </w:rPr>
-      </w:pPr>
-      <w:r>
-        <w:rPr>
-          <w:rFonts w:cs="Arial"/>
-        </w:rPr>
-        <w:t>x0.5</w:t>
-      </w:r>
-    </w:p>
-    <w:p>
-      <w:pPr>
-        <w:pStyle w:val="Heading2"/>
-        <w:rPr>
-          <w:rFonts w:cs="Arial"/>
-        </w:rPr>
-      </w:pPr>
-      <w:bookmarkStart w:id="69" w:name="_Toc195283956"/>
-      <w:bookmarkStart w:id="70" w:name="_Toc201354850"/>
-      <w:bookmarkStart w:id="71" w:name="_Toc201355462"/>
-      <w:r>
-        <w:rPr>
-          <w:rFonts w:cs="Arial"/>
-        </w:rPr>
-        <w:t>Experiments</w:t>
-      </w:r>
       <w:bookmarkEnd w:id="69"/>
       <w:bookmarkEnd w:id="70"/>
+    </w:p>
+    <w:p>
+      <w:pPr>
+        <w:pStyle w:val="sectioncontinue"/>
+        <w:rPr>
+          <w:rFonts w:cs="Arial"/>
+        </w:rPr>
+      </w:pPr>
+      <w:r>
+        <w:rPr>
+          <w:rFonts w:cs="Arial"/>
+        </w:rPr>
+        <w:t>x0.5</w:t>
+      </w:r>
+    </w:p>
+    <w:p>
+      <w:pPr>
+        <w:pStyle w:val="Heading2"/>
+        <w:rPr>
+          <w:rFonts w:cs="Arial"/>
+        </w:rPr>
+      </w:pPr>
+      <w:bookmarkStart w:id="71" w:name="_Toc195283956"/>
+      <w:bookmarkStart w:id="72" w:name="_Toc201354850"/>
+      <w:bookmarkStart w:id="73" w:name="_Toc201355462"/>
+      <w:r>
+        <w:rPr>
+          <w:rFonts w:cs="Arial"/>
+        </w:rPr>
+        <w:t>Experiments</w:t>
+      </w:r>
       <w:bookmarkEnd w:id="71"/>
-    </w:p>
-    <w:p>
-      <w:pPr>
-        <w:pStyle w:val="sectioncontinue"/>
-        <w:rPr>
-          <w:rFonts w:cs="Arial"/>
-        </w:rPr>
-      </w:pPr>
-      <w:r>
-        <w:rPr>
-          <w:rFonts w:cs="Arial"/>
-        </w:rPr>
-        <w:t>x3</w:t>
-      </w:r>
-    </w:p>
-    <w:p>
-      <w:pPr>
-        <w:pStyle w:val="Heading2"/>
-        <w:rPr>
-          <w:rFonts w:cs="Arial"/>
-        </w:rPr>
-      </w:pPr>
-      <w:bookmarkStart w:id="72" w:name="_Toc195283957"/>
-      <w:bookmarkStart w:id="73" w:name="_Toc201354851"/>
-      <w:bookmarkStart w:id="74" w:name="_Toc201355463"/>
-      <w:r>
-        <w:rPr>
-          <w:rFonts w:cs="Arial"/>
-        </w:rPr>
-        <w:t>Results</w:t>
-      </w:r>
       <w:bookmarkEnd w:id="72"/>
       <w:bookmarkEnd w:id="73"/>
+    </w:p>
+    <w:p>
+      <w:pPr>
+        <w:pStyle w:val="sectioncontinue"/>
+        <w:rPr>
+          <w:rFonts w:cs="Arial"/>
+        </w:rPr>
+      </w:pPr>
+      <w:r>
+        <w:rPr>
+          <w:rFonts w:cs="Arial"/>
+        </w:rPr>
+        <w:t>x3</w:t>
+      </w:r>
+    </w:p>
+    <w:p>
+      <w:pPr>
+        <w:pStyle w:val="Heading2"/>
+        <w:rPr>
+          <w:rFonts w:cs="Arial"/>
+        </w:rPr>
+      </w:pPr>
+      <w:bookmarkStart w:id="74" w:name="_Toc195283957"/>
+      <w:bookmarkStart w:id="75" w:name="_Toc201354851"/>
+      <w:bookmarkStart w:id="76" w:name="_Toc201355463"/>
+      <w:r>
+        <w:rPr>
+          <w:rFonts w:cs="Arial"/>
+        </w:rPr>
+        <w:t>Results</w:t>
+      </w:r>
       <w:bookmarkEnd w:id="74"/>
-    </w:p>
-    <w:p>
-      <w:pPr>
-        <w:pStyle w:val="sectioncontinue"/>
-        <w:rPr>
-          <w:rFonts w:cs="Arial"/>
-        </w:rPr>
-      </w:pPr>
-      <w:r>
-        <w:rPr>
-          <w:rFonts w:cs="Arial"/>
-        </w:rPr>
-        <w:t>x2</w:t>
-      </w:r>
-    </w:p>
-    <w:p>
-      <w:pPr>
-        <w:pStyle w:val="Heading2"/>
-        <w:rPr>
-          <w:rFonts w:cs="Arial"/>
-        </w:rPr>
-      </w:pPr>
-      <w:bookmarkStart w:id="75" w:name="_Toc195283958"/>
-      <w:bookmarkStart w:id="76" w:name="_Toc201354852"/>
-      <w:bookmarkStart w:id="77" w:name="_Toc201355464"/>
-      <w:r>
-        <w:rPr>
-          <w:rFonts w:cs="Arial"/>
-        </w:rPr>
-        <w:t>Conclusion And Future Work</w:t>
-      </w:r>
       <w:bookmarkEnd w:id="75"/>
       <w:bookmarkEnd w:id="76"/>
+    </w:p>
+    <w:p>
+      <w:pPr>
+        <w:pStyle w:val="sectioncontinue"/>
+        <w:rPr>
+          <w:rFonts w:cs="Arial"/>
+        </w:rPr>
+      </w:pPr>
+      <w:r>
+        <w:rPr>
+          <w:rFonts w:cs="Arial"/>
+        </w:rPr>
+        <w:t>x2</w:t>
+      </w:r>
+    </w:p>
+    <w:p>
+      <w:pPr>
+        <w:pStyle w:val="Heading2"/>
+        <w:rPr>
+          <w:rFonts w:cs="Arial"/>
+        </w:rPr>
+      </w:pPr>
+      <w:bookmarkStart w:id="77" w:name="_Toc195283958"/>
+      <w:bookmarkStart w:id="78" w:name="_Toc201354852"/>
+      <w:bookmarkStart w:id="79" w:name="_Toc201355464"/>
+      <w:r>
+        <w:rPr>
+          <w:rFonts w:cs="Arial"/>
+        </w:rPr>
+        <w:t>Conclusion And Future Work</w:t>
+      </w:r>
       <w:bookmarkEnd w:id="77"/>
+      <w:bookmarkEnd w:id="78"/>
+      <w:bookmarkEnd w:id="79"/>
     </w:p>
     <w:p>
       <w:pPr>
@@ -9150,8 +10047,8 @@
         </w:rPr>
       </w:pPr>
     </w:p>
-    <w:bookmarkStart w:id="78" w:name="_Toc201355465" w:displacedByCustomXml="next"/>
-    <w:bookmarkStart w:id="79" w:name="_Toc201354853" w:displacedByCustomXml="next"/>
+    <w:bookmarkStart w:id="80" w:name="_Toc201354853" w:displacedByCustomXml="next"/>
+    <w:bookmarkStart w:id="81" w:name="_Toc201355465" w:displacedByCustomXml="next"/>
     <w:sdt>
       <w:sdtPr>
         <w:rPr>
@@ -9184,8 +10081,8 @@
             </w:rPr>
             <w:t>References</w:t>
           </w:r>
-          <w:bookmarkEnd w:id="79"/>
-          <w:bookmarkEnd w:id="78"/>
+          <w:bookmarkEnd w:id="81"/>
+          <w:bookmarkEnd w:id="80"/>
         </w:p>
         <w:sdt>
           <w:sdtPr>
@@ -10228,8 +11125,8 @@
       </w:pPr>
     </w:p>
     <w:sectPr>
-      <w:headerReference w:type="default" r:id="rId13"/>
-      <w:footerReference w:type="default" r:id="rId14"/>
+      <w:headerReference w:type="default" r:id="rId14"/>
+      <w:footerReference w:type="default" r:id="rId15"/>
       <w:pgSz w:w="12240" w:h="15840"/>
       <w:pgMar w:top="1440" w:right="1440" w:bottom="1440" w:left="1440" w:header="720" w:footer="720" w:gutter="0"/>
       <w:pgNumType w:start="1"/>
@@ -11971,6 +12868,118 @@
     </w:lvl>
   </w:abstractNum>
   <w:abstractNum w:abstractNumId="12" w15:restartNumberingAfterBreak="0">
+    <w:nsid w:val="26DA34C4"/>
+    <w:multiLevelType w:val="hybridMultilevel"/>
+    <w:tmpl w:val="B5DE8F78"/>
+    <w:lvl w:ilvl="0" w:tplc="E73A2BD4">
+      <w:numFmt w:val="bullet"/>
+      <w:lvlText w:val="-"/>
+      <w:lvlJc w:val="left"/>
+      <w:pPr>
+        <w:ind w:left="605" w:hanging="360"/>
+      </w:pPr>
+      <w:rPr>
+        <w:rFonts w:ascii="Arial" w:eastAsiaTheme="minorHAnsi" w:hAnsi="Arial" w:cs="Arial" w:hint="default"/>
+      </w:rPr>
+    </w:lvl>
+    <w:lvl w:ilvl="1" w:tplc="04090003" w:tentative="1">
+      <w:start w:val="1"/>
+      <w:numFmt w:val="bullet"/>
+      <w:lvlText w:val="o"/>
+      <w:lvlJc w:val="left"/>
+      <w:pPr>
+        <w:ind w:left="1325" w:hanging="360"/>
+      </w:pPr>
+      <w:rPr>
+        <w:rFonts w:ascii="Courier New" w:hAnsi="Courier New" w:cs="Courier New" w:hint="default"/>
+      </w:rPr>
+    </w:lvl>
+    <w:lvl w:ilvl="2" w:tplc="04090005" w:tentative="1">
+      <w:start w:val="1"/>
+      <w:numFmt w:val="bullet"/>
+      <w:lvlText w:val=""/>
+      <w:lvlJc w:val="left"/>
+      <w:pPr>
+        <w:ind w:left="2045" w:hanging="360"/>
+      </w:pPr>
+      <w:rPr>
+        <w:rFonts w:ascii="Wingdings" w:hAnsi="Wingdings" w:hint="default"/>
+      </w:rPr>
+    </w:lvl>
+    <w:lvl w:ilvl="3" w:tplc="04090001" w:tentative="1">
+      <w:start w:val="1"/>
+      <w:numFmt w:val="bullet"/>
+      <w:lvlText w:val=""/>
+      <w:lvlJc w:val="left"/>
+      <w:pPr>
+        <w:ind w:left="2765" w:hanging="360"/>
+      </w:pPr>
+      <w:rPr>
+        <w:rFonts w:ascii="Symbol" w:hAnsi="Symbol" w:hint="default"/>
+      </w:rPr>
+    </w:lvl>
+    <w:lvl w:ilvl="4" w:tplc="04090003" w:tentative="1">
+      <w:start w:val="1"/>
+      <w:numFmt w:val="bullet"/>
+      <w:lvlText w:val="o"/>
+      <w:lvlJc w:val="left"/>
+      <w:pPr>
+        <w:ind w:left="3485" w:hanging="360"/>
+      </w:pPr>
+      <w:rPr>
+        <w:rFonts w:ascii="Courier New" w:hAnsi="Courier New" w:cs="Courier New" w:hint="default"/>
+      </w:rPr>
+    </w:lvl>
+    <w:lvl w:ilvl="5" w:tplc="04090005" w:tentative="1">
+      <w:start w:val="1"/>
+      <w:numFmt w:val="bullet"/>
+      <w:lvlText w:val=""/>
+      <w:lvlJc w:val="left"/>
+      <w:pPr>
+        <w:ind w:left="4205" w:hanging="360"/>
+      </w:pPr>
+      <w:rPr>
+        <w:rFonts w:ascii="Wingdings" w:hAnsi="Wingdings" w:hint="default"/>
+      </w:rPr>
+    </w:lvl>
+    <w:lvl w:ilvl="6" w:tplc="04090001" w:tentative="1">
+      <w:start w:val="1"/>
+      <w:numFmt w:val="bullet"/>
+      <w:lvlText w:val=""/>
+      <w:lvlJc w:val="left"/>
+      <w:pPr>
+        <w:ind w:left="4925" w:hanging="360"/>
+      </w:pPr>
+      <w:rPr>
+        <w:rFonts w:ascii="Symbol" w:hAnsi="Symbol" w:hint="default"/>
+      </w:rPr>
+    </w:lvl>
+    <w:lvl w:ilvl="7" w:tplc="04090003" w:tentative="1">
+      <w:start w:val="1"/>
+      <w:numFmt w:val="bullet"/>
+      <w:lvlText w:val="o"/>
+      <w:lvlJc w:val="left"/>
+      <w:pPr>
+        <w:ind w:left="5645" w:hanging="360"/>
+      </w:pPr>
+      <w:rPr>
+        <w:rFonts w:ascii="Courier New" w:hAnsi="Courier New" w:cs="Courier New" w:hint="default"/>
+      </w:rPr>
+    </w:lvl>
+    <w:lvl w:ilvl="8" w:tplc="04090005" w:tentative="1">
+      <w:start w:val="1"/>
+      <w:numFmt w:val="bullet"/>
+      <w:lvlText w:val=""/>
+      <w:lvlJc w:val="left"/>
+      <w:pPr>
+        <w:ind w:left="6365" w:hanging="360"/>
+      </w:pPr>
+      <w:rPr>
+        <w:rFonts w:ascii="Wingdings" w:hAnsi="Wingdings" w:hint="default"/>
+      </w:rPr>
+    </w:lvl>
+  </w:abstractNum>
+  <w:abstractNum w:abstractNumId="13" w15:restartNumberingAfterBreak="0">
     <w:nsid w:val="26E148DA"/>
     <w:multiLevelType w:val="multilevel"/>
     <w:tmpl w:val="13F28BC6"/>
@@ -12119,7 +13128,7 @@
       </w:rPr>
     </w:lvl>
   </w:abstractNum>
-  <w:abstractNum w:abstractNumId="13" w15:restartNumberingAfterBreak="0">
+  <w:abstractNum w:abstractNumId="14" w15:restartNumberingAfterBreak="0">
     <w:nsid w:val="31026595"/>
     <w:multiLevelType w:val="multilevel"/>
     <w:tmpl w:val="84AAEFDC"/>
@@ -12268,7 +13277,7 @@
       </w:rPr>
     </w:lvl>
   </w:abstractNum>
-  <w:abstractNum w:abstractNumId="14" w15:restartNumberingAfterBreak="0">
+  <w:abstractNum w:abstractNumId="15" w15:restartNumberingAfterBreak="0">
     <w:nsid w:val="351061D3"/>
     <w:multiLevelType w:val="hybridMultilevel"/>
     <w:tmpl w:val="705CF844"/>
@@ -12381,7 +13390,7 @@
       </w:rPr>
     </w:lvl>
   </w:abstractNum>
-  <w:abstractNum w:abstractNumId="15" w15:restartNumberingAfterBreak="0">
+  <w:abstractNum w:abstractNumId="16" w15:restartNumberingAfterBreak="0">
     <w:nsid w:val="352A4848"/>
     <w:multiLevelType w:val="multilevel"/>
     <w:tmpl w:val="312CBE90"/>
@@ -12530,7 +13539,7 @@
       </w:rPr>
     </w:lvl>
   </w:abstractNum>
-  <w:abstractNum w:abstractNumId="16" w15:restartNumberingAfterBreak="0">
+  <w:abstractNum w:abstractNumId="17" w15:restartNumberingAfterBreak="0">
     <w:nsid w:val="3628621D"/>
     <w:multiLevelType w:val="multilevel"/>
     <w:tmpl w:val="8C2CDE8A"/>
@@ -12679,7 +13688,7 @@
       </w:rPr>
     </w:lvl>
   </w:abstractNum>
-  <w:abstractNum w:abstractNumId="17" w15:restartNumberingAfterBreak="0">
+  <w:abstractNum w:abstractNumId="18" w15:restartNumberingAfterBreak="0">
     <w:nsid w:val="37172F57"/>
     <w:multiLevelType w:val="hybridMultilevel"/>
     <w:tmpl w:val="B2F84B10"/>
@@ -12792,7 +13801,7 @@
       </w:rPr>
     </w:lvl>
   </w:abstractNum>
-  <w:abstractNum w:abstractNumId="18" w15:restartNumberingAfterBreak="0">
+  <w:abstractNum w:abstractNumId="19" w15:restartNumberingAfterBreak="0">
     <w:nsid w:val="38740A18"/>
     <w:multiLevelType w:val="multilevel"/>
     <w:tmpl w:val="F9F4975C"/>
@@ -12941,7 +13950,7 @@
       </w:rPr>
     </w:lvl>
   </w:abstractNum>
-  <w:abstractNum w:abstractNumId="19" w15:restartNumberingAfterBreak="0">
+  <w:abstractNum w:abstractNumId="20" w15:restartNumberingAfterBreak="0">
     <w:nsid w:val="389727A3"/>
     <w:multiLevelType w:val="hybridMultilevel"/>
     <w:tmpl w:val="50A09766"/>
@@ -13056,7 +14065,7 @@
       </w:rPr>
     </w:lvl>
   </w:abstractNum>
-  <w:abstractNum w:abstractNumId="20" w15:restartNumberingAfterBreak="0">
+  <w:abstractNum w:abstractNumId="21" w15:restartNumberingAfterBreak="0">
     <w:nsid w:val="38B41B95"/>
     <w:multiLevelType w:val="hybridMultilevel"/>
     <w:tmpl w:val="19680F84"/>
@@ -13168,7 +14177,7 @@
       </w:rPr>
     </w:lvl>
   </w:abstractNum>
-  <w:abstractNum w:abstractNumId="21" w15:restartNumberingAfterBreak="0">
+  <w:abstractNum w:abstractNumId="22" w15:restartNumberingAfterBreak="0">
     <w:nsid w:val="3F416F0C"/>
     <w:multiLevelType w:val="hybridMultilevel"/>
     <w:tmpl w:val="8E5872C2"/>
@@ -13281,7 +14290,7 @@
       </w:rPr>
     </w:lvl>
   </w:abstractNum>
-  <w:abstractNum w:abstractNumId="22" w15:restartNumberingAfterBreak="0">
+  <w:abstractNum w:abstractNumId="23" w15:restartNumberingAfterBreak="0">
     <w:nsid w:val="48040C1E"/>
     <w:multiLevelType w:val="hybridMultilevel"/>
     <w:tmpl w:val="11EAA230"/>
@@ -13394,7 +14403,7 @@
       </w:rPr>
     </w:lvl>
   </w:abstractNum>
-  <w:abstractNum w:abstractNumId="23" w15:restartNumberingAfterBreak="0">
+  <w:abstractNum w:abstractNumId="24" w15:restartNumberingAfterBreak="0">
     <w:nsid w:val="483318DC"/>
     <w:multiLevelType w:val="multilevel"/>
     <w:tmpl w:val="D6E0DB6A"/>
@@ -13543,7 +14552,7 @@
       </w:rPr>
     </w:lvl>
   </w:abstractNum>
-  <w:abstractNum w:abstractNumId="24" w15:restartNumberingAfterBreak="0">
+  <w:abstractNum w:abstractNumId="25" w15:restartNumberingAfterBreak="0">
     <w:nsid w:val="48396F12"/>
     <w:multiLevelType w:val="multilevel"/>
     <w:tmpl w:val="9AE0F682"/>
@@ -13692,7 +14701,7 @@
       </w:rPr>
     </w:lvl>
   </w:abstractNum>
-  <w:abstractNum w:abstractNumId="25" w15:restartNumberingAfterBreak="0">
+  <w:abstractNum w:abstractNumId="26" w15:restartNumberingAfterBreak="0">
     <w:nsid w:val="4F123DF1"/>
     <w:multiLevelType w:val="hybridMultilevel"/>
     <w:tmpl w:val="24F2B8B6"/>
@@ -13805,7 +14814,7 @@
       </w:rPr>
     </w:lvl>
   </w:abstractNum>
-  <w:abstractNum w:abstractNumId="26" w15:restartNumberingAfterBreak="0">
+  <w:abstractNum w:abstractNumId="27" w15:restartNumberingAfterBreak="0">
     <w:nsid w:val="55766766"/>
     <w:multiLevelType w:val="multilevel"/>
     <w:tmpl w:val="19B0C7C8"/>
@@ -13954,7 +14963,7 @@
       </w:rPr>
     </w:lvl>
   </w:abstractNum>
-  <w:abstractNum w:abstractNumId="27" w15:restartNumberingAfterBreak="0">
+  <w:abstractNum w:abstractNumId="28" w15:restartNumberingAfterBreak="0">
     <w:nsid w:val="572D0F29"/>
     <w:multiLevelType w:val="hybridMultilevel"/>
     <w:tmpl w:val="7D2A30F6"/>
@@ -14067,7 +15076,7 @@
       </w:rPr>
     </w:lvl>
   </w:abstractNum>
-  <w:abstractNum w:abstractNumId="28" w15:restartNumberingAfterBreak="0">
+  <w:abstractNum w:abstractNumId="29" w15:restartNumberingAfterBreak="0">
     <w:nsid w:val="57906CA1"/>
     <w:multiLevelType w:val="multilevel"/>
     <w:tmpl w:val="38CEC508"/>
@@ -14216,7 +15225,7 @@
       </w:rPr>
     </w:lvl>
   </w:abstractNum>
-  <w:abstractNum w:abstractNumId="29" w15:restartNumberingAfterBreak="0">
+  <w:abstractNum w:abstractNumId="30" w15:restartNumberingAfterBreak="0">
     <w:nsid w:val="64AC58BA"/>
     <w:multiLevelType w:val="hybridMultilevel"/>
     <w:tmpl w:val="2704355A"/>
@@ -14329,7 +15338,7 @@
       </w:rPr>
     </w:lvl>
   </w:abstractNum>
-  <w:abstractNum w:abstractNumId="30" w15:restartNumberingAfterBreak="0">
+  <w:abstractNum w:abstractNumId="31" w15:restartNumberingAfterBreak="0">
     <w:nsid w:val="6F68391B"/>
     <w:multiLevelType w:val="multilevel"/>
     <w:tmpl w:val="DECA6D08"/>
@@ -14478,7 +15487,7 @@
       </w:rPr>
     </w:lvl>
   </w:abstractNum>
-  <w:abstractNum w:abstractNumId="31" w15:restartNumberingAfterBreak="0">
+  <w:abstractNum w:abstractNumId="32" w15:restartNumberingAfterBreak="0">
     <w:nsid w:val="764A4F14"/>
     <w:multiLevelType w:val="hybridMultilevel"/>
     <w:tmpl w:val="05AE5CB4"/>
@@ -14591,7 +15600,7 @@
       </w:rPr>
     </w:lvl>
   </w:abstractNum>
-  <w:abstractNum w:abstractNumId="32" w15:restartNumberingAfterBreak="0">
+  <w:abstractNum w:abstractNumId="33" w15:restartNumberingAfterBreak="0">
     <w:nsid w:val="76C238C9"/>
     <w:multiLevelType w:val="multilevel"/>
     <w:tmpl w:val="3EC6B764"/>
@@ -14707,7 +15716,7 @@
       </w:rPr>
     </w:lvl>
   </w:abstractNum>
-  <w:abstractNum w:abstractNumId="33" w15:restartNumberingAfterBreak="0">
+  <w:abstractNum w:abstractNumId="34" w15:restartNumberingAfterBreak="0">
     <w:nsid w:val="79045234"/>
     <w:multiLevelType w:val="multilevel"/>
     <w:tmpl w:val="72606DDA"/>
@@ -14856,7 +15865,7 @@
       </w:rPr>
     </w:lvl>
   </w:abstractNum>
-  <w:abstractNum w:abstractNumId="34" w15:restartNumberingAfterBreak="0">
+  <w:abstractNum w:abstractNumId="35" w15:restartNumberingAfterBreak="0">
     <w:nsid w:val="7B274BC8"/>
     <w:multiLevelType w:val="multilevel"/>
     <w:tmpl w:val="A8E60054"/>
@@ -14967,6 +15976,119 @@
       <w:numFmt w:val="decimal"/>
       <w:lvlText w:val=""/>
       <w:lvlJc w:val="left"/>
+    </w:lvl>
+  </w:abstractNum>
+  <w:abstractNum w:abstractNumId="36" w15:restartNumberingAfterBreak="0">
+    <w:nsid w:val="7DA61524"/>
+    <w:multiLevelType w:val="hybridMultilevel"/>
+    <w:tmpl w:val="74D0DA8A"/>
+    <w:lvl w:ilvl="0" w:tplc="04090003">
+      <w:start w:val="1"/>
+      <w:numFmt w:val="bullet"/>
+      <w:lvlText w:val="o"/>
+      <w:lvlJc w:val="left"/>
+      <w:pPr>
+        <w:ind w:left="1429" w:hanging="360"/>
+      </w:pPr>
+      <w:rPr>
+        <w:rFonts w:ascii="Courier New" w:hAnsi="Courier New" w:cs="Courier New" w:hint="default"/>
+      </w:rPr>
+    </w:lvl>
+    <w:lvl w:ilvl="1" w:tplc="FFFFFFFF" w:tentative="1">
+      <w:start w:val="1"/>
+      <w:numFmt w:val="bullet"/>
+      <w:lvlText w:val="o"/>
+      <w:lvlJc w:val="left"/>
+      <w:pPr>
+        <w:ind w:left="1325" w:hanging="360"/>
+      </w:pPr>
+      <w:rPr>
+        <w:rFonts w:ascii="Courier New" w:hAnsi="Courier New" w:cs="Courier New" w:hint="default"/>
+      </w:rPr>
+    </w:lvl>
+    <w:lvl w:ilvl="2" w:tplc="FFFFFFFF" w:tentative="1">
+      <w:start w:val="1"/>
+      <w:numFmt w:val="bullet"/>
+      <w:lvlText w:val=""/>
+      <w:lvlJc w:val="left"/>
+      <w:pPr>
+        <w:ind w:left="2045" w:hanging="360"/>
+      </w:pPr>
+      <w:rPr>
+        <w:rFonts w:ascii="Wingdings" w:hAnsi="Wingdings" w:hint="default"/>
+      </w:rPr>
+    </w:lvl>
+    <w:lvl w:ilvl="3" w:tplc="FFFFFFFF" w:tentative="1">
+      <w:start w:val="1"/>
+      <w:numFmt w:val="bullet"/>
+      <w:lvlText w:val=""/>
+      <w:lvlJc w:val="left"/>
+      <w:pPr>
+        <w:ind w:left="2765" w:hanging="360"/>
+      </w:pPr>
+      <w:rPr>
+        <w:rFonts w:ascii="Symbol" w:hAnsi="Symbol" w:hint="default"/>
+      </w:rPr>
+    </w:lvl>
+    <w:lvl w:ilvl="4" w:tplc="FFFFFFFF" w:tentative="1">
+      <w:start w:val="1"/>
+      <w:numFmt w:val="bullet"/>
+      <w:lvlText w:val="o"/>
+      <w:lvlJc w:val="left"/>
+      <w:pPr>
+        <w:ind w:left="3485" w:hanging="360"/>
+      </w:pPr>
+      <w:rPr>
+        <w:rFonts w:ascii="Courier New" w:hAnsi="Courier New" w:cs="Courier New" w:hint="default"/>
+      </w:rPr>
+    </w:lvl>
+    <w:lvl w:ilvl="5" w:tplc="FFFFFFFF" w:tentative="1">
+      <w:start w:val="1"/>
+      <w:numFmt w:val="bullet"/>
+      <w:lvlText w:val=""/>
+      <w:lvlJc w:val="left"/>
+      <w:pPr>
+        <w:ind w:left="4205" w:hanging="360"/>
+      </w:pPr>
+      <w:rPr>
+        <w:rFonts w:ascii="Wingdings" w:hAnsi="Wingdings" w:hint="default"/>
+      </w:rPr>
+    </w:lvl>
+    <w:lvl w:ilvl="6" w:tplc="FFFFFFFF" w:tentative="1">
+      <w:start w:val="1"/>
+      <w:numFmt w:val="bullet"/>
+      <w:lvlText w:val=""/>
+      <w:lvlJc w:val="left"/>
+      <w:pPr>
+        <w:ind w:left="4925" w:hanging="360"/>
+      </w:pPr>
+      <w:rPr>
+        <w:rFonts w:ascii="Symbol" w:hAnsi="Symbol" w:hint="default"/>
+      </w:rPr>
+    </w:lvl>
+    <w:lvl w:ilvl="7" w:tplc="FFFFFFFF" w:tentative="1">
+      <w:start w:val="1"/>
+      <w:numFmt w:val="bullet"/>
+      <w:lvlText w:val="o"/>
+      <w:lvlJc w:val="left"/>
+      <w:pPr>
+        <w:ind w:left="5645" w:hanging="360"/>
+      </w:pPr>
+      <w:rPr>
+        <w:rFonts w:ascii="Courier New" w:hAnsi="Courier New" w:cs="Courier New" w:hint="default"/>
+      </w:rPr>
+    </w:lvl>
+    <w:lvl w:ilvl="8" w:tplc="FFFFFFFF" w:tentative="1">
+      <w:start w:val="1"/>
+      <w:numFmt w:val="bullet"/>
+      <w:lvlText w:val=""/>
+      <w:lvlJc w:val="left"/>
+      <w:pPr>
+        <w:ind w:left="6365" w:hanging="360"/>
+      </w:pPr>
+      <w:rPr>
+        <w:rFonts w:ascii="Wingdings" w:hAnsi="Wingdings" w:hint="default"/>
+      </w:rPr>
     </w:lvl>
   </w:abstractNum>
   <w:num w:numId="1" w16cid:durableId="1739522416">
@@ -15036,13 +16158,13 @@
     </w:lvlOverride>
   </w:num>
   <w:num w:numId="5" w16cid:durableId="45103774">
-    <w:abstractNumId w:val="32"/>
+    <w:abstractNumId w:val="33"/>
   </w:num>
   <w:num w:numId="6" w16cid:durableId="1322545893">
-    <w:abstractNumId w:val="32"/>
+    <w:abstractNumId w:val="33"/>
   </w:num>
   <w:num w:numId="7" w16cid:durableId="1754165084">
-    <w:abstractNumId w:val="32"/>
+    <w:abstractNumId w:val="33"/>
     <w:lvlOverride w:ilvl="0">
       <w:startOverride w:val="1"/>
     </w:lvlOverride>
@@ -15072,7 +16194,7 @@
     </w:lvlOverride>
   </w:num>
   <w:num w:numId="8" w16cid:durableId="1706250009">
-    <w:abstractNumId w:val="32"/>
+    <w:abstractNumId w:val="33"/>
     <w:lvlOverride w:ilvl="0">
       <w:startOverride w:val="1"/>
     </w:lvlOverride>
@@ -15102,7 +16224,7 @@
     </w:lvlOverride>
   </w:num>
   <w:num w:numId="9" w16cid:durableId="1698846815">
-    <w:abstractNumId w:val="32"/>
+    <w:abstractNumId w:val="33"/>
     <w:lvlOverride w:ilvl="0">
       <w:startOverride w:val="1"/>
     </w:lvlOverride>
@@ -15135,22 +16257,22 @@
     <w:abstractNumId w:val="1"/>
   </w:num>
   <w:num w:numId="11" w16cid:durableId="1071149283">
-    <w:abstractNumId w:val="13"/>
+    <w:abstractNumId w:val="14"/>
   </w:num>
   <w:num w:numId="12" w16cid:durableId="1574968918">
-    <w:abstractNumId w:val="26"/>
+    <w:abstractNumId w:val="27"/>
   </w:num>
   <w:num w:numId="13" w16cid:durableId="474227551">
-    <w:abstractNumId w:val="30"/>
+    <w:abstractNumId w:val="31"/>
   </w:num>
   <w:num w:numId="14" w16cid:durableId="240259829">
-    <w:abstractNumId w:val="18"/>
+    <w:abstractNumId w:val="19"/>
   </w:num>
   <w:num w:numId="15" w16cid:durableId="2032292785">
     <w:abstractNumId w:val="0"/>
   </w:num>
   <w:num w:numId="16" w16cid:durableId="698548648">
-    <w:abstractNumId w:val="28"/>
+    <w:abstractNumId w:val="29"/>
   </w:num>
   <w:num w:numId="17" w16cid:durableId="310863838">
     <w:abstractNumId w:val="10"/>
@@ -15162,58 +16284,58 @@
     <w:abstractNumId w:val="3"/>
   </w:num>
   <w:num w:numId="20" w16cid:durableId="2132285157">
-    <w:abstractNumId w:val="16"/>
+    <w:abstractNumId w:val="17"/>
   </w:num>
   <w:num w:numId="21" w16cid:durableId="109518037">
     <w:abstractNumId w:val="5"/>
   </w:num>
   <w:num w:numId="22" w16cid:durableId="1975090297">
+    <w:abstractNumId w:val="21"/>
+  </w:num>
+  <w:num w:numId="23" w16cid:durableId="19551854">
+    <w:abstractNumId w:val="24"/>
+  </w:num>
+  <w:num w:numId="24" w16cid:durableId="1402871938">
+    <w:abstractNumId w:val="25"/>
+  </w:num>
+  <w:num w:numId="25" w16cid:durableId="1695421262">
+    <w:abstractNumId w:val="34"/>
+  </w:num>
+  <w:num w:numId="26" w16cid:durableId="964701760">
+    <w:abstractNumId w:val="16"/>
+  </w:num>
+  <w:num w:numId="27" w16cid:durableId="1001200212">
     <w:abstractNumId w:val="20"/>
   </w:num>
-  <w:num w:numId="23" w16cid:durableId="19551854">
-    <w:abstractNumId w:val="23"/>
-  </w:num>
-  <w:num w:numId="24" w16cid:durableId="1402871938">
-    <w:abstractNumId w:val="24"/>
-  </w:num>
-  <w:num w:numId="25" w16cid:durableId="1695421262">
-    <w:abstractNumId w:val="33"/>
-  </w:num>
-  <w:num w:numId="26" w16cid:durableId="964701760">
-    <w:abstractNumId w:val="15"/>
-  </w:num>
-  <w:num w:numId="27" w16cid:durableId="1001200212">
-    <w:abstractNumId w:val="19"/>
-  </w:num>
   <w:num w:numId="28" w16cid:durableId="1440564796">
-    <w:abstractNumId w:val="21"/>
+    <w:abstractNumId w:val="22"/>
   </w:num>
   <w:num w:numId="29" w16cid:durableId="158812860">
     <w:abstractNumId w:val="8"/>
   </w:num>
   <w:num w:numId="30" w16cid:durableId="1561207547">
-    <w:abstractNumId w:val="12"/>
+    <w:abstractNumId w:val="13"/>
   </w:num>
   <w:num w:numId="31" w16cid:durableId="2127845377">
-    <w:abstractNumId w:val="29"/>
+    <w:abstractNumId w:val="30"/>
   </w:num>
   <w:num w:numId="32" w16cid:durableId="1190416266">
-    <w:abstractNumId w:val="14"/>
+    <w:abstractNumId w:val="15"/>
   </w:num>
   <w:num w:numId="33" w16cid:durableId="1611431739">
-    <w:abstractNumId w:val="22"/>
+    <w:abstractNumId w:val="23"/>
   </w:num>
   <w:num w:numId="34" w16cid:durableId="159808646">
-    <w:abstractNumId w:val="34"/>
+    <w:abstractNumId w:val="35"/>
   </w:num>
   <w:num w:numId="35" w16cid:durableId="58482471">
-    <w:abstractNumId w:val="17"/>
+    <w:abstractNumId w:val="18"/>
   </w:num>
   <w:num w:numId="36" w16cid:durableId="1823887391">
-    <w:abstractNumId w:val="31"/>
+    <w:abstractNumId w:val="32"/>
   </w:num>
   <w:num w:numId="37" w16cid:durableId="1215972038">
-    <w:abstractNumId w:val="27"/>
+    <w:abstractNumId w:val="28"/>
   </w:num>
   <w:num w:numId="38" w16cid:durableId="1834367690">
     <w:abstractNumId w:val="7"/>
@@ -15222,10 +16344,16 @@
     <w:abstractNumId w:val="9"/>
   </w:num>
   <w:num w:numId="40" w16cid:durableId="2099011618">
-    <w:abstractNumId w:val="25"/>
+    <w:abstractNumId w:val="26"/>
   </w:num>
   <w:num w:numId="41" w16cid:durableId="519852747">
     <w:abstractNumId w:val="2"/>
+  </w:num>
+  <w:num w:numId="42" w16cid:durableId="1056465108">
+    <w:abstractNumId w:val="12"/>
+  </w:num>
+  <w:num w:numId="43" w16cid:durableId="960767246">
+    <w:abstractNumId w:val="36"/>
   </w:num>
 </w:numbering>
 </file>
@@ -17200,74 +18328,6 @@
 <file path=customXml/item1.xml><?xml version="1.0" encoding="utf-8"?>
 <b:Sources xmlns:b="http://schemas.openxmlformats.org/officeDocument/2006/bibliography" xmlns="http://schemas.openxmlformats.org/officeDocument/2006/bibliography" SelectedStyle="/IEEE2006OfficeOnline.xsl" StyleName="IEEE" Version="2006">
   <b:Source>
-    <b:Tag>Mil</b:Tag>
-    <b:SourceType>JournalArticle</b:SourceType>
-    <b:Guid>{8FAF749B-5C12-4033-9197-01604CD5D6DB}</b:Guid>
-    <b:Author>
-      <b:Author>
-        <b:NameList>
-          <b:Person>
-            <b:Last>Miltos</b:Last>
-            <b:First>Kyriakidis</b:First>
-          </b:Person>
-          <b:Person>
-            <b:Last>Robin</b:Last>
-            <b:First>Hirsch</b:First>
-          </b:Person>
-          <b:Person>
-            <b:Last>Arnab</b:Last>
-            <b:First>Majumdar</b:First>
-          </b:Person>
-        </b:NameList>
-      </b:Author>
-    </b:Author>
-    <b:Title>Metro railway safety: An analysis of accident precursors</b:Title>
-    <b:JournalName>Safety Science</b:JournalName>
-    <b:Year>2012</b:Year>
-    <b:Pages>1535-1548</b:Pages>
-    <b:Volume>50</b:Volume>
-    <b:Issue>7</b:Issue>
-    <b:RefOrder>19</b:RefOrder>
-  </b:Source>
-  <b:Source>
-    <b:Tag>1</b:Tag>
-    <b:SourceType>JournalArticle</b:SourceType>
-    <b:Guid>{B08432A4-B76F-45A7-BF5C-3511567532A4}</b:Guid>
-    <b:Author>
-      <b:Author>
-        <b:NameList>
-          <b:Person>
-            <b:Last>Cao</b:Last>
-            <b:First>Yuan</b:First>
-          </b:Person>
-          <b:Person>
-            <b:Last>An</b:Last>
-            <b:First>Yuntong</b:First>
-          </b:Person>
-          <b:Person>
-            <b:Last>Shuai</b:Last>
-            <b:First>Su</b:First>
-          </b:Person>
-          <b:Person>
-            <b:Last>Xie</b:Last>
-            <b:First>Guo</b:First>
-          </b:Person>
-          <b:Person>
-            <b:Last>Sun</b:Last>
-            <b:First>Yongkui</b:First>
-          </b:Person>
-        </b:NameList>
-      </b:Author>
-    </b:Author>
-    <b:Title>A statistical study of railway safety in China and Japan 1990–2020</b:Title>
-    <b:JournalName>Accident Analysis &amp; Prevention</b:JournalName>
-    <b:Year>2022</b:Year>
-    <b:DOI>https://doi.org/10.1016/j.aap.2022.106764</b:DOI>
-    <b:Volume>175</b:Volume>
-    <b:StandardNumber>ISSN: 0001-4575; Article ID: 106764</b:StandardNumber>
-    <b:RefOrder>20</b:RefOrder>
-  </b:Source>
-  <b:Source>
     <b:Tag>Edw17</b:Tag>
     <b:SourceType>DocumentFromInternetSite</b:SourceType>
     <b:Guid>{E13C46B9-9C84-444D-B281-43001744FFDD}</b:Guid>
@@ -17310,25 +18370,6 @@
     <b:MonthAccessed>05</b:MonthAccessed>
     <b:DayAccessed>13</b:DayAccessed>
     <b:URL>https://arxiv.org/abs/2401.05605</b:URL>
-    <b:RefOrder>2</b:RefOrder>
-  </b:Source>
-  <b:Source>
-    <b:Tag>Hon24</b:Tag>
-    <b:SourceType>DocumentFromInternetSite</b:SourceType>
-    <b:Guid>{86D01171-2350-4387-A552-06943EDC7B4E}</b:Guid>
-    <b:Author>
-      <b:Author>
-        <b:Corporate>Hong Liu, Saisai Gong, Yixin Ji, Kaixin Wu, Jia Xu, Jinjie Gu</b:Corporate>
-      </b:Author>
-    </b:Author>
-    <b:Title>Boosting LLM-based Relevance Modeling with Distribution-Aware Robust Learning</b:Title>
-    <b:Year>2024</b:Year>
-    <b:Month>Dec </b:Month>
-    <b:Day>17 </b:Day>
-    <b:YearAccessed>1015</b:YearAccessed>
-    <b:MonthAccessed>05</b:MonthAccessed>
-    <b:DayAccessed>13</b:DayAccessed>
-    <b:URL>https://arxiv.org/abs/2412.12504</b:URL>
     <b:RefOrder>3</b:RefOrder>
   </b:Source>
   <b:Source>
@@ -17344,7 +18385,7 @@
     <b:Year>2025 </b:Year>
     <b:URL>https://arxiv.org/abs/2412.19437</b:URL>
     <b:StandardNumber>https://arxiv.org/abs/2412.19437</b:StandardNumber>
-    <b:RefOrder>4</b:RefOrder>
+    <b:RefOrder>2</b:RefOrder>
   </b:Source>
   <b:Source>
     <b:Tag>Tim23</b:Tag>
@@ -17384,7 +18425,7 @@
     <b:MonthAccessed>May</b:MonthAccessed>
     <b:DayAccessed>25</b:DayAccessed>
     <b:URL>https://arxiv.org/abs/2404.16789</b:URL>
-    <b:RefOrder>6</b:RefOrder>
+    <b:RefOrder>4</b:RefOrder>
   </b:Source>
   <b:Source>
     <b:Tag>Dee251</b:Tag>
@@ -17404,7 +18445,7 @@
     <b:MonthAccessed>May</b:MonthAccessed>
     <b:DayAccessed>25</b:DayAccessed>
     <b:URL>https://arxiv.org/abs/2501.12948</b:URL>
-    <b:RefOrder>7</b:RefOrder>
+    <b:RefOrder>6</b:RefOrder>
   </b:Source>
   <b:Source>
     <b:Tag>Fin25</b:Tag>
@@ -17419,32 +18460,7 @@
     <b:MonthAccessed>May</b:MonthAccessed>
     <b:DayAccessed>25</b:DayAccessed>
     <b:URL>https://www.datacamp.com/tutorial/fine-tuning-deepseek-r1-reasoning-model</b:URL>
-    <b:RefOrder>8</b:RefOrder>
-  </b:Source>
-  <b:Source>
-    <b:Tag>Eri25</b:Tag>
-    <b:SourceType>InternetSite</b:SourceType>
-    <b:Guid>{282EB16C-8B43-4894-BADE-414225019B54}</b:Guid>
-    <b:Author>
-      <b:Author>
-        <b:NameList>
-          <b:Person>
-            <b:Last>Page</b:Last>
-            <b:First>Eric</b:First>
-          </b:Person>
-        </b:NameList>
-      </b:Author>
-    </b:Author>
-    <b:Title>Fine-Tuning LLMs using Intel Xeon CPUs</b:Title>
-    <b:InternetSiteTitle>lenovopress</b:InternetSiteTitle>
-    <b:Year>2025</b:Year>
-    <b:Month>Mar</b:Month>
-    <b:Day>18 </b:Day>
-    <b:YearAccessed>2025</b:YearAccessed>
-    <b:MonthAccessed>May</b:MonthAccessed>
-    <b:DayAccessed>25</b:DayAccessed>
-    <b:URL>https://lenovopress.lenovo.com/lp2179-fine-tuning-llms-using-intel-xeon-cpus</b:URL>
-    <b:RefOrder>9</b:RefOrder>
+    <b:RefOrder>7</b:RefOrder>
   </b:Source>
   <b:Source>
     <b:Tag>htt</b:Tag>
@@ -17457,7 +18473,7 @@
       </b:Author>
     </b:Author>
     <b:Title>DeepSeek-R1-Distill-Qwen-7B</b:Title>
-    <b:RefOrder>10</b:RefOrder>
+    <b:RefOrder>8</b:RefOrder>
   </b:Source>
   <b:Source>
     <b:Tag>Sze24</b:Tag>
@@ -17476,7 +18492,7 @@
     <b:YearAccessed>2025</b:YearAccessed>
     <b:MonthAccessed>Jun</b:MonthAccessed>
     <b:DayAccessed>7</b:DayAccessed>
-    <b:RefOrder>11</b:RefOrder>
+    <b:RefOrder>9</b:RefOrder>
   </b:Source>
   <b:Source>
     <b:Tag>Hug25</b:Tag>
@@ -17497,7 +18513,7 @@
     <b:YearAccessed>2025</b:YearAccessed>
     <b:MonthAccessed>Jun</b:MonthAccessed>
     <b:DayAccessed>07</b:DayAccessed>
-    <b:RefOrder>12</b:RefOrder>
+    <b:RefOrder>10</b:RefOrder>
   </b:Source>
   <b:Source>
     <b:Tag>Seb23</b:Tag>
@@ -17521,7 +18537,7 @@
     <b:YearAccessed>2025</b:YearAccessed>
     <b:MonthAccessed>Jun</b:MonthAccessed>
     <b:DayAccessed>08</b:DayAccessed>
-    <b:RefOrder>13</b:RefOrder>
+    <b:RefOrder>11</b:RefOrder>
   </b:Source>
   <b:Source>
     <b:Tag>Dam23</b:Tag>
@@ -17545,7 +18561,7 @@
     <b:YearAccessed>2025</b:YearAccessed>
     <b:MonthAccessed>Jun</b:MonthAccessed>
     <b:DayAccessed>08</b:DayAccessed>
-    <b:RefOrder>14</b:RefOrder>
+    <b:RefOrder>12</b:RefOrder>
   </b:Source>
   <b:Source>
     <b:Tag>Xia23</b:Tag>
@@ -17564,7 +18580,7 @@
     <b:YearAccessed>2025</b:YearAccessed>
     <b:MonthAccessed>Jun</b:MonthAccessed>
     <b:DayAccessed>08</b:DayAccessed>
-    <b:RefOrder>15</b:RefOrder>
+    <b:RefOrder>13</b:RefOrder>
   </b:Source>
   <b:Source>
     <b:Tag>Qua25</b:Tag>
@@ -17583,7 +18599,7 @@
     <b:YearAccessed>2025</b:YearAccessed>
     <b:MonthAccessed>Jun</b:MonthAccessed>
     <b:DayAccessed>17</b:DayAccessed>
-    <b:RefOrder>16</b:RefOrder>
+    <b:RefOrder>14</b:RefOrder>
   </b:Source>
   <b:Source>
     <b:Tag>Rui25</b:Tag>
@@ -17602,7 +18618,7 @@
     <b:YearAccessed>2025</b:YearAccessed>
     <b:MonthAccessed>Jun</b:MonthAccessed>
     <b:DayAccessed>18</b:DayAccessed>
-    <b:RefOrder>17</b:RefOrder>
+    <b:RefOrder>15</b:RefOrder>
   </b:Source>
   <b:Source>
     <b:Tag>Wen24</b:Tag>
@@ -17621,13 +18637,34 @@
     <b:YearAccessed>2025</b:YearAccessed>
     <b:MonthAccessed>Jun</b:MonthAccessed>
     <b:DayAccessed>08</b:DayAccessed>
-    <b:RefOrder>18</b:RefOrder>
+    <b:RefOrder>16</b:RefOrder>
+  </b:Source>
+  <b:Source>
+    <b:Tag>Hug251</b:Tag>
+    <b:SourceType>InternetSite</b:SourceType>
+    <b:Guid>{A3AA09D8-9687-6A44-9335-46517E35822C}</b:Guid>
+    <b:Author>
+      <b:Author>
+        <b:NameList>
+          <b:Person>
+            <b:Last>Face</b:Last>
+            <b:First>Hugging</b:First>
+          </b:Person>
+        </b:NameList>
+      </b:Author>
+    </b:Author>
+    <b:Title>Chat Templates</b:Title>
+    <b:URL>https://huggingface.co/learn/llm-course/chapter11/2</b:URL>
+    <b:YearAccessed>2025</b:YearAccessed>
+    <b:MonthAccessed>Jun</b:MonthAccessed>
+    <b:DayAccessed>23</b:DayAccessed>
+    <b:RefOrder>17</b:RefOrder>
   </b:Source>
 </b:Sources>
 </file>
 
 <file path=customXml/itemProps1.xml><?xml version="1.0" encoding="utf-8"?>
-<ds:datastoreItem xmlns:ds="http://schemas.openxmlformats.org/officeDocument/2006/customXml" ds:itemID="{323D63EB-9565-E54B-A854-151289721003}">
+<ds:datastoreItem xmlns:ds="http://schemas.openxmlformats.org/officeDocument/2006/customXml" ds:itemID="{4FCE1624-3CE0-9E43-863A-32820BD07183}">
   <ds:schemaRefs>
     <ds:schemaRef ds:uri="http://schemas.openxmlformats.org/officeDocument/2006/bibliography"/>
   </ds:schemaRefs>

</xml_diff>